<commit_message>
Commit the latest changes
</commit_message>
<xml_diff>
--- a/bin/docs/app_flow_screen_shots.docx
+++ b/bin/docs/app_flow_screen_shots.docx
@@ -40,8 +40,6 @@
         </w:rPr>
         <w:t>password is encrypted in db</w:t>
       </w:r>
-      <w:bookmarkStart w:id="0" w:name="_GoBack"/>
-      <w:bookmarkEnd w:id="0"/>
     </w:p>
     <w:p>
       <w:r>
@@ -596,6 +594,615 @@
     <w:p>
       <w:r>
         <w:t>8) Logout application</w:t>
+      </w:r>
+      <w:bookmarkStart w:id="0" w:name="_GoBack"/>
+      <w:bookmarkEnd w:id="0"/>
+    </w:p>
+    <w:p>
+      <w:r>
+        <w:t>9) Image update as a “GUEST” role</w:t>
+      </w:r>
+      <w:r>
+        <w:t xml:space="preserve"> [Image </w:t>
+      </w:r>
+      <w:proofErr w:type="gramStart"/>
+      <w:r>
+        <w:t>format :</w:t>
+      </w:r>
+      <w:proofErr w:type="gramEnd"/>
+      <w:r>
+        <w:t xml:space="preserve"> </w:t>
+      </w:r>
+      <w:r>
+        <w:t>image/jpeg</w:t>
+      </w:r>
+      <w:r>
+        <w:t>]</w:t>
+      </w:r>
+    </w:p>
+    <w:p>
+      <w:r>
+        <w:rPr>
+          <w:noProof/>
+          <w:lang w:eastAsia="en-IN"/>
+        </w:rPr>
+        <w:drawing>
+          <wp:inline distT="0" distB="0" distL="0" distR="0">
+            <wp:extent cx="5731510" cy="3222401"/>
+            <wp:effectExtent l="0" t="0" r="2540" b="0"/>
+            <wp:docPr id="10" name="Picture 10" descr="C:\Users\ramda\Pictures\Screenshots\Screenshot (3).png"/>
+            <wp:cNvGraphicFramePr>
+              <a:graphicFrameLocks xmlns:a="http://schemas.openxmlformats.org/drawingml/2006/main" noChangeAspect="1"/>
+            </wp:cNvGraphicFramePr>
+            <a:graphic xmlns:a="http://schemas.openxmlformats.org/drawingml/2006/main">
+              <a:graphicData uri="http://schemas.openxmlformats.org/drawingml/2006/picture">
+                <pic:pic xmlns:pic="http://schemas.openxmlformats.org/drawingml/2006/picture">
+                  <pic:nvPicPr>
+                    <pic:cNvPr id="0" name="Picture 1" descr="C:\Users\ramda\Pictures\Screenshots\Screenshot (3).png"/>
+                    <pic:cNvPicPr>
+                      <a:picLocks noChangeAspect="1" noChangeArrowheads="1"/>
+                    </pic:cNvPicPr>
+                  </pic:nvPicPr>
+                  <pic:blipFill>
+                    <a:blip r:embed="rId15">
+                      <a:extLst>
+                        <a:ext uri="{28A0092B-C50C-407E-A947-70E740481C1C}">
+                          <a14:useLocalDpi xmlns:a14="http://schemas.microsoft.com/office/drawing/2010/main" val="0"/>
+                        </a:ext>
+                      </a:extLst>
+                    </a:blip>
+                    <a:srcRect/>
+                    <a:stretch>
+                      <a:fillRect/>
+                    </a:stretch>
+                  </pic:blipFill>
+                  <pic:spPr bwMode="auto">
+                    <a:xfrm>
+                      <a:off x="0" y="0"/>
+                      <a:ext cx="5731510" cy="3222401"/>
+                    </a:xfrm>
+                    <a:prstGeom prst="rect">
+                      <a:avLst/>
+                    </a:prstGeom>
+                    <a:noFill/>
+                    <a:ln>
+                      <a:noFill/>
+                    </a:ln>
+                  </pic:spPr>
+                </pic:pic>
+              </a:graphicData>
+            </a:graphic>
+          </wp:inline>
+        </w:drawing>
+      </w:r>
+    </w:p>
+    <w:p>
+      <w:r>
+        <w:t>10. Once Image is selected it w</w:t>
+      </w:r>
+      <w:r>
+        <w:t xml:space="preserve">ill </w:t>
+      </w:r>
+      <w:r>
+        <w:t xml:space="preserve">display the </w:t>
+      </w:r>
+      <w:r>
+        <w:t>file name of select “</w:t>
+      </w:r>
+      <w:r>
+        <w:t>image/jpeg</w:t>
+      </w:r>
+      <w:r>
+        <w:t>” appear in Upload Image field</w:t>
+      </w:r>
+      <w:r>
+        <w:t xml:space="preserve"> as below:</w:t>
+      </w:r>
+    </w:p>
+    <w:p>
+      <w:r>
+        <w:rPr>
+          <w:noProof/>
+          <w:lang w:eastAsia="en-IN"/>
+        </w:rPr>
+        <w:lastRenderedPageBreak/>
+        <w:drawing>
+          <wp:inline distT="0" distB="0" distL="0" distR="0">
+            <wp:extent cx="5731510" cy="3222401"/>
+            <wp:effectExtent l="0" t="0" r="2540" b="0"/>
+            <wp:docPr id="11" name="Picture 11" descr="C:\Users\ramda\Pictures\Screenshots\Screenshot (4).png"/>
+            <wp:cNvGraphicFramePr>
+              <a:graphicFrameLocks xmlns:a="http://schemas.openxmlformats.org/drawingml/2006/main" noChangeAspect="1"/>
+            </wp:cNvGraphicFramePr>
+            <a:graphic xmlns:a="http://schemas.openxmlformats.org/drawingml/2006/main">
+              <a:graphicData uri="http://schemas.openxmlformats.org/drawingml/2006/picture">
+                <pic:pic xmlns:pic="http://schemas.openxmlformats.org/drawingml/2006/picture">
+                  <pic:nvPicPr>
+                    <pic:cNvPr id="0" name="Picture 2" descr="C:\Users\ramda\Pictures\Screenshots\Screenshot (4).png"/>
+                    <pic:cNvPicPr>
+                      <a:picLocks noChangeAspect="1" noChangeArrowheads="1"/>
+                    </pic:cNvPicPr>
+                  </pic:nvPicPr>
+                  <pic:blipFill>
+                    <a:blip r:embed="rId16">
+                      <a:extLst>
+                        <a:ext uri="{28A0092B-C50C-407E-A947-70E740481C1C}">
+                          <a14:useLocalDpi xmlns:a14="http://schemas.microsoft.com/office/drawing/2010/main" val="0"/>
+                        </a:ext>
+                      </a:extLst>
+                    </a:blip>
+                    <a:srcRect/>
+                    <a:stretch>
+                      <a:fillRect/>
+                    </a:stretch>
+                  </pic:blipFill>
+                  <pic:spPr bwMode="auto">
+                    <a:xfrm>
+                      <a:off x="0" y="0"/>
+                      <a:ext cx="5731510" cy="3222401"/>
+                    </a:xfrm>
+                    <a:prstGeom prst="rect">
+                      <a:avLst/>
+                    </a:prstGeom>
+                    <a:noFill/>
+                    <a:ln>
+                      <a:noFill/>
+                    </a:ln>
+                  </pic:spPr>
+                </pic:pic>
+              </a:graphicData>
+            </a:graphic>
+          </wp:inline>
+        </w:drawing>
+      </w:r>
+    </w:p>
+    <w:p>
+      <w:r>
+        <w:t>11. Once click on “Submit”, the will “Added Successfully”, below screen shot for the same</w:t>
+      </w:r>
+    </w:p>
+    <w:p>
+      <w:r>
+        <w:rPr>
+          <w:noProof/>
+          <w:lang w:eastAsia="en-IN"/>
+        </w:rPr>
+        <w:drawing>
+          <wp:inline distT="0" distB="0" distL="0" distR="0">
+            <wp:extent cx="5731510" cy="3222401"/>
+            <wp:effectExtent l="0" t="0" r="2540" b="0"/>
+            <wp:docPr id="12" name="Picture 12" descr="C:\Users\ramda\Pictures\Screenshots\Screenshot (5).png"/>
+            <wp:cNvGraphicFramePr>
+              <a:graphicFrameLocks xmlns:a="http://schemas.openxmlformats.org/drawingml/2006/main" noChangeAspect="1"/>
+            </wp:cNvGraphicFramePr>
+            <a:graphic xmlns:a="http://schemas.openxmlformats.org/drawingml/2006/main">
+              <a:graphicData uri="http://schemas.openxmlformats.org/drawingml/2006/picture">
+                <pic:pic xmlns:pic="http://schemas.openxmlformats.org/drawingml/2006/picture">
+                  <pic:nvPicPr>
+                    <pic:cNvPr id="0" name="Picture 3" descr="C:\Users\ramda\Pictures\Screenshots\Screenshot (5).png"/>
+                    <pic:cNvPicPr>
+                      <a:picLocks noChangeAspect="1" noChangeArrowheads="1"/>
+                    </pic:cNvPicPr>
+                  </pic:nvPicPr>
+                  <pic:blipFill>
+                    <a:blip r:embed="rId17">
+                      <a:extLst>
+                        <a:ext uri="{28A0092B-C50C-407E-A947-70E740481C1C}">
+                          <a14:useLocalDpi xmlns:a14="http://schemas.microsoft.com/office/drawing/2010/main" val="0"/>
+                        </a:ext>
+                      </a:extLst>
+                    </a:blip>
+                    <a:srcRect/>
+                    <a:stretch>
+                      <a:fillRect/>
+                    </a:stretch>
+                  </pic:blipFill>
+                  <pic:spPr bwMode="auto">
+                    <a:xfrm>
+                      <a:off x="0" y="0"/>
+                      <a:ext cx="5731510" cy="3222401"/>
+                    </a:xfrm>
+                    <a:prstGeom prst="rect">
+                      <a:avLst/>
+                    </a:prstGeom>
+                    <a:noFill/>
+                    <a:ln>
+                      <a:noFill/>
+                    </a:ln>
+                  </pic:spPr>
+                </pic:pic>
+              </a:graphicData>
+            </a:graphic>
+          </wp:inline>
+        </w:drawing>
+      </w:r>
+    </w:p>
+    <w:p>
+      <w:r>
+        <w:t>12. To view the same login as admin role</w:t>
+      </w:r>
+    </w:p>
+    <w:p>
+      <w:r>
+        <w:rPr>
+          <w:noProof/>
+          <w:lang w:eastAsia="en-IN"/>
+        </w:rPr>
+        <w:lastRenderedPageBreak/>
+        <w:drawing>
+          <wp:inline distT="0" distB="0" distL="0" distR="0">
+            <wp:extent cx="5731510" cy="3222401"/>
+            <wp:effectExtent l="0" t="0" r="2540" b="0"/>
+            <wp:docPr id="13" name="Picture 13" descr="C:\Users\ramda\Pictures\Screenshots\Screenshot (6).png"/>
+            <wp:cNvGraphicFramePr>
+              <a:graphicFrameLocks xmlns:a="http://schemas.openxmlformats.org/drawingml/2006/main" noChangeAspect="1"/>
+            </wp:cNvGraphicFramePr>
+            <a:graphic xmlns:a="http://schemas.openxmlformats.org/drawingml/2006/main">
+              <a:graphicData uri="http://schemas.openxmlformats.org/drawingml/2006/picture">
+                <pic:pic xmlns:pic="http://schemas.openxmlformats.org/drawingml/2006/picture">
+                  <pic:nvPicPr>
+                    <pic:cNvPr id="0" name="Picture 4" descr="C:\Users\ramda\Pictures\Screenshots\Screenshot (6).png"/>
+                    <pic:cNvPicPr>
+                      <a:picLocks noChangeAspect="1" noChangeArrowheads="1"/>
+                    </pic:cNvPicPr>
+                  </pic:nvPicPr>
+                  <pic:blipFill>
+                    <a:blip r:embed="rId18">
+                      <a:extLst>
+                        <a:ext uri="{28A0092B-C50C-407E-A947-70E740481C1C}">
+                          <a14:useLocalDpi xmlns:a14="http://schemas.microsoft.com/office/drawing/2010/main" val="0"/>
+                        </a:ext>
+                      </a:extLst>
+                    </a:blip>
+                    <a:srcRect/>
+                    <a:stretch>
+                      <a:fillRect/>
+                    </a:stretch>
+                  </pic:blipFill>
+                  <pic:spPr bwMode="auto">
+                    <a:xfrm>
+                      <a:off x="0" y="0"/>
+                      <a:ext cx="5731510" cy="3222401"/>
+                    </a:xfrm>
+                    <a:prstGeom prst="rect">
+                      <a:avLst/>
+                    </a:prstGeom>
+                    <a:noFill/>
+                    <a:ln>
+                      <a:noFill/>
+                    </a:ln>
+                  </pic:spPr>
+                </pic:pic>
+              </a:graphicData>
+            </a:graphic>
+          </wp:inline>
+        </w:drawing>
+      </w:r>
+    </w:p>
+    <w:p>
+      <w:r>
+        <w:t>13. Once you to redirect “View Guest Notes Details” screen as below [last record is image uploaded record:</w:t>
+      </w:r>
+    </w:p>
+    <w:p>
+      <w:r>
+        <w:rPr>
+          <w:noProof/>
+          <w:lang w:eastAsia="en-IN"/>
+        </w:rPr>
+        <w:drawing>
+          <wp:inline distT="0" distB="0" distL="0" distR="0">
+            <wp:extent cx="5731510" cy="3222401"/>
+            <wp:effectExtent l="0" t="0" r="2540" b="0"/>
+            <wp:docPr id="14" name="Picture 14" descr="C:\Users\ramda\Pictures\Screenshots\Screenshot (7).png"/>
+            <wp:cNvGraphicFramePr>
+              <a:graphicFrameLocks xmlns:a="http://schemas.openxmlformats.org/drawingml/2006/main" noChangeAspect="1"/>
+            </wp:cNvGraphicFramePr>
+            <a:graphic xmlns:a="http://schemas.openxmlformats.org/drawingml/2006/main">
+              <a:graphicData uri="http://schemas.openxmlformats.org/drawingml/2006/picture">
+                <pic:pic xmlns:pic="http://schemas.openxmlformats.org/drawingml/2006/picture">
+                  <pic:nvPicPr>
+                    <pic:cNvPr id="0" name="Picture 5" descr="C:\Users\ramda\Pictures\Screenshots\Screenshot (7).png"/>
+                    <pic:cNvPicPr>
+                      <a:picLocks noChangeAspect="1" noChangeArrowheads="1"/>
+                    </pic:cNvPicPr>
+                  </pic:nvPicPr>
+                  <pic:blipFill>
+                    <a:blip r:embed="rId19">
+                      <a:extLst>
+                        <a:ext uri="{28A0092B-C50C-407E-A947-70E740481C1C}">
+                          <a14:useLocalDpi xmlns:a14="http://schemas.microsoft.com/office/drawing/2010/main" val="0"/>
+                        </a:ext>
+                      </a:extLst>
+                    </a:blip>
+                    <a:srcRect/>
+                    <a:stretch>
+                      <a:fillRect/>
+                    </a:stretch>
+                  </pic:blipFill>
+                  <pic:spPr bwMode="auto">
+                    <a:xfrm>
+                      <a:off x="0" y="0"/>
+                      <a:ext cx="5731510" cy="3222401"/>
+                    </a:xfrm>
+                    <a:prstGeom prst="rect">
+                      <a:avLst/>
+                    </a:prstGeom>
+                    <a:noFill/>
+                    <a:ln>
+                      <a:noFill/>
+                    </a:ln>
+                  </pic:spPr>
+                </pic:pic>
+              </a:graphicData>
+            </a:graphic>
+          </wp:inline>
+        </w:drawing>
+      </w:r>
+    </w:p>
+    <w:p>
+      <w:r>
+        <w:t>14.   Once you click on that image, it will pop a dialogue box to download and save the image</w:t>
+      </w:r>
+    </w:p>
+    <w:p>
+      <w:r>
+        <w:rPr>
+          <w:noProof/>
+          <w:lang w:eastAsia="en-IN"/>
+        </w:rPr>
+        <w:lastRenderedPageBreak/>
+        <w:drawing>
+          <wp:inline distT="0" distB="0" distL="0" distR="0">
+            <wp:extent cx="5731510" cy="3222401"/>
+            <wp:effectExtent l="0" t="0" r="2540" b="0"/>
+            <wp:docPr id="15" name="Picture 15" descr="C:\Users\ramda\Pictures\Screenshots\Screenshot (9).png"/>
+            <wp:cNvGraphicFramePr>
+              <a:graphicFrameLocks xmlns:a="http://schemas.openxmlformats.org/drawingml/2006/main" noChangeAspect="1"/>
+            </wp:cNvGraphicFramePr>
+            <a:graphic xmlns:a="http://schemas.openxmlformats.org/drawingml/2006/main">
+              <a:graphicData uri="http://schemas.openxmlformats.org/drawingml/2006/picture">
+                <pic:pic xmlns:pic="http://schemas.openxmlformats.org/drawingml/2006/picture">
+                  <pic:nvPicPr>
+                    <pic:cNvPr id="0" name="Picture 6" descr="C:\Users\ramda\Pictures\Screenshots\Screenshot (9).png"/>
+                    <pic:cNvPicPr>
+                      <a:picLocks noChangeAspect="1" noChangeArrowheads="1"/>
+                    </pic:cNvPicPr>
+                  </pic:nvPicPr>
+                  <pic:blipFill>
+                    <a:blip r:embed="rId20">
+                      <a:extLst>
+                        <a:ext uri="{28A0092B-C50C-407E-A947-70E740481C1C}">
+                          <a14:useLocalDpi xmlns:a14="http://schemas.microsoft.com/office/drawing/2010/main" val="0"/>
+                        </a:ext>
+                      </a:extLst>
+                    </a:blip>
+                    <a:srcRect/>
+                    <a:stretch>
+                      <a:fillRect/>
+                    </a:stretch>
+                  </pic:blipFill>
+                  <pic:spPr bwMode="auto">
+                    <a:xfrm>
+                      <a:off x="0" y="0"/>
+                      <a:ext cx="5731510" cy="3222401"/>
+                    </a:xfrm>
+                    <a:prstGeom prst="rect">
+                      <a:avLst/>
+                    </a:prstGeom>
+                    <a:noFill/>
+                    <a:ln>
+                      <a:noFill/>
+                    </a:ln>
+                  </pic:spPr>
+                </pic:pic>
+              </a:graphicData>
+            </a:graphic>
+          </wp:inline>
+        </w:drawing>
+      </w:r>
+    </w:p>
+    <w:p>
+      <w:r>
+        <w:t>15. Once download and save the image, click on saved image it open, below is the screenshot for the same:</w:t>
+      </w:r>
+    </w:p>
+    <w:p>
+      <w:r>
+        <w:rPr>
+          <w:noProof/>
+          <w:lang w:eastAsia="en-IN"/>
+        </w:rPr>
+        <w:drawing>
+          <wp:inline distT="0" distB="0" distL="0" distR="0">
+            <wp:extent cx="5731510" cy="3222401"/>
+            <wp:effectExtent l="0" t="0" r="2540" b="0"/>
+            <wp:docPr id="16" name="Picture 16" descr="C:\Users\ramda\Pictures\Screenshots\Screenshot (10).png"/>
+            <wp:cNvGraphicFramePr>
+              <a:graphicFrameLocks xmlns:a="http://schemas.openxmlformats.org/drawingml/2006/main" noChangeAspect="1"/>
+            </wp:cNvGraphicFramePr>
+            <a:graphic xmlns:a="http://schemas.openxmlformats.org/drawingml/2006/main">
+              <a:graphicData uri="http://schemas.openxmlformats.org/drawingml/2006/picture">
+                <pic:pic xmlns:pic="http://schemas.openxmlformats.org/drawingml/2006/picture">
+                  <pic:nvPicPr>
+                    <pic:cNvPr id="0" name="Picture 7" descr="C:\Users\ramda\Pictures\Screenshots\Screenshot (10).png"/>
+                    <pic:cNvPicPr>
+                      <a:picLocks noChangeAspect="1" noChangeArrowheads="1"/>
+                    </pic:cNvPicPr>
+                  </pic:nvPicPr>
+                  <pic:blipFill>
+                    <a:blip r:embed="rId21">
+                      <a:extLst>
+                        <a:ext uri="{28A0092B-C50C-407E-A947-70E740481C1C}">
+                          <a14:useLocalDpi xmlns:a14="http://schemas.microsoft.com/office/drawing/2010/main" val="0"/>
+                        </a:ext>
+                      </a:extLst>
+                    </a:blip>
+                    <a:srcRect/>
+                    <a:stretch>
+                      <a:fillRect/>
+                    </a:stretch>
+                  </pic:blipFill>
+                  <pic:spPr bwMode="auto">
+                    <a:xfrm>
+                      <a:off x="0" y="0"/>
+                      <a:ext cx="5731510" cy="3222401"/>
+                    </a:xfrm>
+                    <a:prstGeom prst="rect">
+                      <a:avLst/>
+                    </a:prstGeom>
+                    <a:noFill/>
+                    <a:ln>
+                      <a:noFill/>
+                    </a:ln>
+                  </pic:spPr>
+                </pic:pic>
+              </a:graphicData>
+            </a:graphic>
+          </wp:inline>
+        </w:drawing>
+      </w:r>
+    </w:p>
+    <w:p>
+      <w:r>
+        <w:rPr>
+          <w:noProof/>
+          <w:lang w:eastAsia="en-IN"/>
+        </w:rPr>
+        <w:lastRenderedPageBreak/>
+        <w:drawing>
+          <wp:inline distT="0" distB="0" distL="0" distR="0">
+            <wp:extent cx="5731510" cy="3222401"/>
+            <wp:effectExtent l="0" t="0" r="2540" b="0"/>
+            <wp:docPr id="17" name="Picture 17" descr="C:\Users\ramda\Pictures\Screenshots\Screenshot (11).png"/>
+            <wp:cNvGraphicFramePr>
+              <a:graphicFrameLocks xmlns:a="http://schemas.openxmlformats.org/drawingml/2006/main" noChangeAspect="1"/>
+            </wp:cNvGraphicFramePr>
+            <a:graphic xmlns:a="http://schemas.openxmlformats.org/drawingml/2006/main">
+              <a:graphicData uri="http://schemas.openxmlformats.org/drawingml/2006/picture">
+                <pic:pic xmlns:pic="http://schemas.openxmlformats.org/drawingml/2006/picture">
+                  <pic:nvPicPr>
+                    <pic:cNvPr id="0" name="Picture 8" descr="C:\Users\ramda\Pictures\Screenshots\Screenshot (11).png"/>
+                    <pic:cNvPicPr>
+                      <a:picLocks noChangeAspect="1" noChangeArrowheads="1"/>
+                    </pic:cNvPicPr>
+                  </pic:nvPicPr>
+                  <pic:blipFill>
+                    <a:blip r:embed="rId22">
+                      <a:extLst>
+                        <a:ext uri="{28A0092B-C50C-407E-A947-70E740481C1C}">
+                          <a14:useLocalDpi xmlns:a14="http://schemas.microsoft.com/office/drawing/2010/main" val="0"/>
+                        </a:ext>
+                      </a:extLst>
+                    </a:blip>
+                    <a:srcRect/>
+                    <a:stretch>
+                      <a:fillRect/>
+                    </a:stretch>
+                  </pic:blipFill>
+                  <pic:spPr bwMode="auto">
+                    <a:xfrm>
+                      <a:off x="0" y="0"/>
+                      <a:ext cx="5731510" cy="3222401"/>
+                    </a:xfrm>
+                    <a:prstGeom prst="rect">
+                      <a:avLst/>
+                    </a:prstGeom>
+                    <a:noFill/>
+                    <a:ln>
+                      <a:noFill/>
+                    </a:ln>
+                  </pic:spPr>
+                </pic:pic>
+              </a:graphicData>
+            </a:graphic>
+          </wp:inline>
+        </w:drawing>
+      </w:r>
+    </w:p>
+    <w:p>
+      <w:pPr>
+        <w:tabs>
+          <w:tab w:val="left" w:pos="6930"/>
+        </w:tabs>
+      </w:pPr>
+      <w:r>
+        <w:tab/>
+      </w:r>
+    </w:p>
+    <w:p>
+      <w:r>
+        <w:t xml:space="preserve">16. </w:t>
+      </w:r>
+      <w:r>
+        <w:t xml:space="preserve">Below is the screen shot for </w:t>
+      </w:r>
+      <w:proofErr w:type="spellStart"/>
+      <w:r>
+        <w:t>Junit</w:t>
+      </w:r>
+      <w:proofErr w:type="spellEnd"/>
+      <w:r>
+        <w:t xml:space="preserve"> test cases</w:t>
+      </w:r>
+      <w:r>
+        <w:t>, which is run successfully</w:t>
+      </w:r>
+    </w:p>
+    <w:p>
+      <w:r>
+        <w:rPr>
+          <w:noProof/>
+          <w:lang w:eastAsia="en-IN"/>
+        </w:rPr>
+        <w:drawing>
+          <wp:inline distT="0" distB="0" distL="0" distR="0">
+            <wp:extent cx="5731510" cy="3222401"/>
+            <wp:effectExtent l="0" t="0" r="2540" b="0"/>
+            <wp:docPr id="18" name="Picture 18" descr="C:\Users\ramda\Pictures\Screenshots\TestCases.png"/>
+            <wp:cNvGraphicFramePr>
+              <a:graphicFrameLocks xmlns:a="http://schemas.openxmlformats.org/drawingml/2006/main" noChangeAspect="1"/>
+            </wp:cNvGraphicFramePr>
+            <a:graphic xmlns:a="http://schemas.openxmlformats.org/drawingml/2006/main">
+              <a:graphicData uri="http://schemas.openxmlformats.org/drawingml/2006/picture">
+                <pic:pic xmlns:pic="http://schemas.openxmlformats.org/drawingml/2006/picture">
+                  <pic:nvPicPr>
+                    <pic:cNvPr id="0" name="Picture 9" descr="C:\Users\ramda\Pictures\Screenshots\TestCases.png"/>
+                    <pic:cNvPicPr>
+                      <a:picLocks noChangeAspect="1" noChangeArrowheads="1"/>
+                    </pic:cNvPicPr>
+                  </pic:nvPicPr>
+                  <pic:blipFill>
+                    <a:blip r:embed="rId23">
+                      <a:extLst>
+                        <a:ext uri="{28A0092B-C50C-407E-A947-70E740481C1C}">
+                          <a14:useLocalDpi xmlns:a14="http://schemas.microsoft.com/office/drawing/2010/main" val="0"/>
+                        </a:ext>
+                      </a:extLst>
+                    </a:blip>
+                    <a:srcRect/>
+                    <a:stretch>
+                      <a:fillRect/>
+                    </a:stretch>
+                  </pic:blipFill>
+                  <pic:spPr bwMode="auto">
+                    <a:xfrm>
+                      <a:off x="0" y="0"/>
+                      <a:ext cx="5731510" cy="3222401"/>
+                    </a:xfrm>
+                    <a:prstGeom prst="rect">
+                      <a:avLst/>
+                    </a:prstGeom>
+                    <a:noFill/>
+                    <a:ln>
+                      <a:noFill/>
+                    </a:ln>
+                  </pic:spPr>
+                </pic:pic>
+              </a:graphicData>
+            </a:graphic>
+          </wp:inline>
+        </w:drawing>
       </w:r>
     </w:p>
     <w:p/>

</xml_diff>

<commit_message>
Coded for review comments
</commit_message>
<xml_diff>
--- a/bin/docs/app_flow_screen_shots.docx
+++ b/bin/docs/app_flow_screen_shots.docx
@@ -1,6 +1,6 @@
 
 <file path=word/document.xml><?xml version="1.0" encoding="utf-8"?>
-<w:document xmlns:wpc="http://schemas.microsoft.com/office/word/2010/wordprocessingCanvas" xmlns:mc="http://schemas.openxmlformats.org/markup-compatibility/2006" xmlns:o="urn:schemas-microsoft-com:office:office" xmlns:r="http://schemas.openxmlformats.org/officeDocument/2006/relationships" xmlns:m="http://schemas.openxmlformats.org/officeDocument/2006/math" xmlns:v="urn:schemas-microsoft-com:vml" xmlns:wp14="http://schemas.microsoft.com/office/word/2010/wordprocessingDrawing" xmlns:wp="http://schemas.openxmlformats.org/drawingml/2006/wordprocessingDrawing" xmlns:w10="urn:schemas-microsoft-com:office:word" xmlns:w="http://schemas.openxmlformats.org/wordprocessingml/2006/main" xmlns:w14="http://schemas.microsoft.com/office/word/2010/wordml" xmlns:wpg="http://schemas.microsoft.com/office/word/2010/wordprocessingGroup" xmlns:wpi="http://schemas.microsoft.com/office/word/2010/wordprocessingInk" xmlns:wne="http://schemas.microsoft.com/office/word/2006/wordml" xmlns:wps="http://schemas.microsoft.com/office/word/2010/wordprocessingShape" mc:Ignorable="w14 wp14">
+<w:document xmlns:ve="http://schemas.openxmlformats.org/markup-compatibility/2006" xmlns:o="urn:schemas-microsoft-com:office:office" xmlns:r="http://schemas.openxmlformats.org/officeDocument/2006/relationships" xmlns:m="http://schemas.openxmlformats.org/officeDocument/2006/math" xmlns:v="urn:schemas-microsoft-com:vml" xmlns:wp="http://schemas.openxmlformats.org/drawingml/2006/wordprocessingDrawing" xmlns:w10="urn:schemas-microsoft-com:office:word" xmlns:w="http://schemas.openxmlformats.org/wordprocessingml/2006/main" xmlns:wne="http://schemas.microsoft.com/office/word/2006/wordml">
   <w:body>
     <w:p>
       <w:pPr>
@@ -18,7 +18,7 @@
       <w:pPr>
         <w:pStyle w:val="ListParagraph"/>
       </w:pPr>
-      <w:hyperlink r:id="rId6" w:history="1">
+      <w:hyperlink r:id="rId5" w:history="1">
         <w:r>
           <w:rPr>
             <w:rStyle w:val="Hyperlink"/>
@@ -48,10 +48,10 @@
           <w:lang w:eastAsia="en-IN"/>
         </w:rPr>
         <w:drawing>
-          <wp:inline distT="0" distB="0" distL="0" distR="0" wp14:anchorId="6889C1E3" wp14:editId="3AE04128">
-            <wp:extent cx="5731510" cy="3222137"/>
-            <wp:effectExtent l="0" t="0" r="2540" b="0"/>
-            <wp:docPr id="1" name="Picture 1"/>
+          <wp:inline distT="0" distB="0" distL="0" distR="0">
+            <wp:extent cx="5731510" cy="3223974"/>
+            <wp:effectExtent l="19050" t="0" r="2540" b="0"/>
+            <wp:docPr id="34" name="Picture 34"/>
             <wp:cNvGraphicFramePr>
               <a:graphicFrameLocks xmlns:a="http://schemas.openxmlformats.org/drawingml/2006/main" noChangeAspect="1"/>
             </wp:cNvGraphicFramePr>
@@ -59,598 +59,13 @@
               <a:graphicData uri="http://schemas.openxmlformats.org/drawingml/2006/picture">
                 <pic:pic xmlns:pic="http://schemas.openxmlformats.org/drawingml/2006/picture">
                   <pic:nvPicPr>
-                    <pic:cNvPr id="0" name=""/>
-                    <pic:cNvPicPr/>
-                  </pic:nvPicPr>
-                  <pic:blipFill>
-                    <a:blip r:embed="rId7"/>
-                    <a:stretch>
-                      <a:fillRect/>
-                    </a:stretch>
-                  </pic:blipFill>
-                  <pic:spPr>
-                    <a:xfrm>
-                      <a:off x="0" y="0"/>
-                      <a:ext cx="5731510" cy="3222137"/>
-                    </a:xfrm>
-                    <a:prstGeom prst="rect">
-                      <a:avLst/>
-                    </a:prstGeom>
-                  </pic:spPr>
-                </pic:pic>
-              </a:graphicData>
-            </a:graphic>
-          </wp:inline>
-        </w:drawing>
-      </w:r>
-    </w:p>
-    <w:p/>
-    <w:p>
-      <w:r>
-        <w:t xml:space="preserve">2) </w:t>
-      </w:r>
-      <w:proofErr w:type="gramStart"/>
-      <w:r>
-        <w:t>if</w:t>
-      </w:r>
-      <w:proofErr w:type="gramEnd"/>
-      <w:r>
-        <w:t xml:space="preserve"> user is guest user.. </w:t>
-      </w:r>
-      <w:proofErr w:type="gramStart"/>
-      <w:r>
-        <w:t>after</w:t>
-      </w:r>
-      <w:proofErr w:type="gramEnd"/>
-      <w:r>
-        <w:t xml:space="preserve"> login show guest notes entry page</w:t>
-      </w:r>
-    </w:p>
-    <w:p>
-      <w:r>
-        <w:t xml:space="preserve">Username: </w:t>
-      </w:r>
-      <w:proofErr w:type="spellStart"/>
-      <w:proofErr w:type="gramStart"/>
-      <w:r>
-        <w:t>chandra</w:t>
-      </w:r>
-      <w:proofErr w:type="spellEnd"/>
-      <w:r>
-        <w:t xml:space="preserve">  </w:t>
-      </w:r>
-      <w:proofErr w:type="spellStart"/>
-      <w:r>
-        <w:t>pw</w:t>
-      </w:r>
-      <w:proofErr w:type="spellEnd"/>
-      <w:proofErr w:type="gramEnd"/>
-      <w:r>
-        <w:t>: guest@123</w:t>
-      </w:r>
-    </w:p>
-    <w:p>
-      <w:r>
-        <w:rPr>
-          <w:noProof/>
-          <w:lang w:eastAsia="en-IN"/>
-        </w:rPr>
-        <w:drawing>
-          <wp:inline distT="0" distB="0" distL="0" distR="0" wp14:anchorId="7035B8A5" wp14:editId="1D1D7F1E">
-            <wp:extent cx="5731510" cy="3222137"/>
-            <wp:effectExtent l="0" t="0" r="2540" b="0"/>
-            <wp:docPr id="2" name="Picture 2"/>
-            <wp:cNvGraphicFramePr>
-              <a:graphicFrameLocks xmlns:a="http://schemas.openxmlformats.org/drawingml/2006/main" noChangeAspect="1"/>
-            </wp:cNvGraphicFramePr>
-            <a:graphic xmlns:a="http://schemas.openxmlformats.org/drawingml/2006/main">
-              <a:graphicData uri="http://schemas.openxmlformats.org/drawingml/2006/picture">
-                <pic:pic xmlns:pic="http://schemas.openxmlformats.org/drawingml/2006/picture">
-                  <pic:nvPicPr>
-                    <pic:cNvPr id="0" name=""/>
-                    <pic:cNvPicPr/>
-                  </pic:nvPicPr>
-                  <pic:blipFill>
-                    <a:blip r:embed="rId8"/>
-                    <a:stretch>
-                      <a:fillRect/>
-                    </a:stretch>
-                  </pic:blipFill>
-                  <pic:spPr>
-                    <a:xfrm>
-                      <a:off x="0" y="0"/>
-                      <a:ext cx="5731510" cy="3222137"/>
-                    </a:xfrm>
-                    <a:prstGeom prst="rect">
-                      <a:avLst/>
-                    </a:prstGeom>
-                  </pic:spPr>
-                </pic:pic>
-              </a:graphicData>
-            </a:graphic>
-          </wp:inline>
-        </w:drawing>
-      </w:r>
-    </w:p>
-    <w:p/>
-    <w:p>
-      <w:r>
-        <w:lastRenderedPageBreak/>
-        <w:t xml:space="preserve">3) </w:t>
-      </w:r>
-      <w:r>
-        <w:rPr>
-          <w:noProof/>
-          <w:lang w:eastAsia="en-IN"/>
-        </w:rPr>
-        <w:drawing>
-          <wp:inline distT="0" distB="0" distL="0" distR="0" wp14:anchorId="4E112D67" wp14:editId="3427CCCE">
-            <wp:extent cx="5731510" cy="3222137"/>
-            <wp:effectExtent l="0" t="0" r="2540" b="0"/>
-            <wp:docPr id="3" name="Picture 3"/>
-            <wp:cNvGraphicFramePr>
-              <a:graphicFrameLocks xmlns:a="http://schemas.openxmlformats.org/drawingml/2006/main" noChangeAspect="1"/>
-            </wp:cNvGraphicFramePr>
-            <a:graphic xmlns:a="http://schemas.openxmlformats.org/drawingml/2006/main">
-              <a:graphicData uri="http://schemas.openxmlformats.org/drawingml/2006/picture">
-                <pic:pic xmlns:pic="http://schemas.openxmlformats.org/drawingml/2006/picture">
-                  <pic:nvPicPr>
-                    <pic:cNvPr id="0" name=""/>
-                    <pic:cNvPicPr/>
-                  </pic:nvPicPr>
-                  <pic:blipFill>
-                    <a:blip r:embed="rId9"/>
-                    <a:stretch>
-                      <a:fillRect/>
-                    </a:stretch>
-                  </pic:blipFill>
-                  <pic:spPr>
-                    <a:xfrm>
-                      <a:off x="0" y="0"/>
-                      <a:ext cx="5731510" cy="3222137"/>
-                    </a:xfrm>
-                    <a:prstGeom prst="rect">
-                      <a:avLst/>
-                    </a:prstGeom>
-                  </pic:spPr>
-                </pic:pic>
-              </a:graphicData>
-            </a:graphic>
-          </wp:inline>
-        </w:drawing>
-      </w:r>
-    </w:p>
-    <w:p>
-      <w:r>
-        <w:rPr>
-          <w:noProof/>
-          <w:lang w:eastAsia="en-IN"/>
-        </w:rPr>
-        <w:drawing>
-          <wp:inline distT="0" distB="0" distL="0" distR="0" wp14:anchorId="774123DC" wp14:editId="24DAC194">
-            <wp:extent cx="5731510" cy="3222137"/>
-            <wp:effectExtent l="0" t="0" r="2540" b="0"/>
-            <wp:docPr id="4" name="Picture 4"/>
-            <wp:cNvGraphicFramePr>
-              <a:graphicFrameLocks xmlns:a="http://schemas.openxmlformats.org/drawingml/2006/main" noChangeAspect="1"/>
-            </wp:cNvGraphicFramePr>
-            <a:graphic xmlns:a="http://schemas.openxmlformats.org/drawingml/2006/main">
-              <a:graphicData uri="http://schemas.openxmlformats.org/drawingml/2006/picture">
-                <pic:pic xmlns:pic="http://schemas.openxmlformats.org/drawingml/2006/picture">
-                  <pic:nvPicPr>
-                    <pic:cNvPr id="0" name=""/>
-                    <pic:cNvPicPr/>
-                  </pic:nvPicPr>
-                  <pic:blipFill>
-                    <a:blip r:embed="rId9"/>
-                    <a:stretch>
-                      <a:fillRect/>
-                    </a:stretch>
-                  </pic:blipFill>
-                  <pic:spPr>
-                    <a:xfrm>
-                      <a:off x="0" y="0"/>
-                      <a:ext cx="5731510" cy="3222137"/>
-                    </a:xfrm>
-                    <a:prstGeom prst="rect">
-                      <a:avLst/>
-                    </a:prstGeom>
-                  </pic:spPr>
-                </pic:pic>
-              </a:graphicData>
-            </a:graphic>
-          </wp:inline>
-        </w:drawing>
-      </w:r>
-    </w:p>
-    <w:p/>
-    <w:p>
-      <w:r>
-        <w:t>Notes added successfully….</w:t>
-      </w:r>
-    </w:p>
-    <w:p>
-      <w:r>
-        <w:t xml:space="preserve">4) </w:t>
-      </w:r>
-    </w:p>
-    <w:p>
-      <w:r>
-        <w:t>Logout to login as admin</w:t>
-      </w:r>
-    </w:p>
-    <w:p>
-      <w:r>
-        <w:t xml:space="preserve">Username: admin </w:t>
-      </w:r>
-      <w:proofErr w:type="spellStart"/>
-      <w:r>
-        <w:t>pw</w:t>
-      </w:r>
-      <w:proofErr w:type="spellEnd"/>
-      <w:r>
-        <w:t>: admin@123</w:t>
-      </w:r>
-    </w:p>
-    <w:p>
-      <w:r>
-        <w:t xml:space="preserve">After </w:t>
-      </w:r>
-      <w:proofErr w:type="gramStart"/>
-      <w:r>
-        <w:t>login  as</w:t>
-      </w:r>
-      <w:proofErr w:type="gramEnd"/>
-      <w:r>
-        <w:t xml:space="preserve"> a</w:t>
-      </w:r>
-      <w:r>
-        <w:t>dmin approve/remove notes page</w:t>
-      </w:r>
-      <w:r>
-        <w:t xml:space="preserve"> will be shown</w:t>
-      </w:r>
-    </w:p>
-    <w:p>
-      <w:r>
-        <w:rPr>
-          <w:noProof/>
-          <w:lang w:eastAsia="en-IN"/>
-        </w:rPr>
-        <w:lastRenderedPageBreak/>
-        <w:drawing>
-          <wp:inline distT="0" distB="0" distL="0" distR="0" wp14:anchorId="0CB4D3C7" wp14:editId="2F99F90F">
-            <wp:extent cx="5731510" cy="3222137"/>
-            <wp:effectExtent l="0" t="0" r="2540" b="0"/>
-            <wp:docPr id="5" name="Picture 5"/>
-            <wp:cNvGraphicFramePr>
-              <a:graphicFrameLocks xmlns:a="http://schemas.openxmlformats.org/drawingml/2006/main" noChangeAspect="1"/>
-            </wp:cNvGraphicFramePr>
-            <a:graphic xmlns:a="http://schemas.openxmlformats.org/drawingml/2006/main">
-              <a:graphicData uri="http://schemas.openxmlformats.org/drawingml/2006/picture">
-                <pic:pic xmlns:pic="http://schemas.openxmlformats.org/drawingml/2006/picture">
-                  <pic:nvPicPr>
-                    <pic:cNvPr id="0" name=""/>
-                    <pic:cNvPicPr/>
-                  </pic:nvPicPr>
-                  <pic:blipFill>
-                    <a:blip r:embed="rId10"/>
-                    <a:stretch>
-                      <a:fillRect/>
-                    </a:stretch>
-                  </pic:blipFill>
-                  <pic:spPr>
-                    <a:xfrm>
-                      <a:off x="0" y="0"/>
-                      <a:ext cx="5731510" cy="3222137"/>
-                    </a:xfrm>
-                    <a:prstGeom prst="rect">
-                      <a:avLst/>
-                    </a:prstGeom>
-                  </pic:spPr>
-                </pic:pic>
-              </a:graphicData>
-            </a:graphic>
-          </wp:inline>
-        </w:drawing>
-      </w:r>
-    </w:p>
-    <w:p/>
-    <w:p/>
-    <w:p>
-      <w:r>
-        <w:t xml:space="preserve">5) </w:t>
-      </w:r>
-      <w:proofErr w:type="gramStart"/>
-      <w:r>
-        <w:t>confirm</w:t>
-      </w:r>
-      <w:proofErr w:type="gramEnd"/>
-      <w:r>
-        <w:t xml:space="preserve"> to approve notes</w:t>
-      </w:r>
-    </w:p>
-    <w:p>
-      <w:r>
-        <w:rPr>
-          <w:noProof/>
-          <w:lang w:eastAsia="en-IN"/>
-        </w:rPr>
-        <w:drawing>
-          <wp:inline distT="0" distB="0" distL="0" distR="0" wp14:anchorId="3CFB50BE" wp14:editId="38C112CF">
-            <wp:extent cx="5731510" cy="3222137"/>
-            <wp:effectExtent l="0" t="0" r="2540" b="0"/>
-            <wp:docPr id="6" name="Picture 6"/>
-            <wp:cNvGraphicFramePr>
-              <a:graphicFrameLocks xmlns:a="http://schemas.openxmlformats.org/drawingml/2006/main" noChangeAspect="1"/>
-            </wp:cNvGraphicFramePr>
-            <a:graphic xmlns:a="http://schemas.openxmlformats.org/drawingml/2006/main">
-              <a:graphicData uri="http://schemas.openxmlformats.org/drawingml/2006/picture">
-                <pic:pic xmlns:pic="http://schemas.openxmlformats.org/drawingml/2006/picture">
-                  <pic:nvPicPr>
-                    <pic:cNvPr id="0" name=""/>
-                    <pic:cNvPicPr/>
-                  </pic:nvPicPr>
-                  <pic:blipFill>
-                    <a:blip r:embed="rId11"/>
-                    <a:stretch>
-                      <a:fillRect/>
-                    </a:stretch>
-                  </pic:blipFill>
-                  <pic:spPr>
-                    <a:xfrm>
-                      <a:off x="0" y="0"/>
-                      <a:ext cx="5731510" cy="3222137"/>
-                    </a:xfrm>
-                    <a:prstGeom prst="rect">
-                      <a:avLst/>
-                    </a:prstGeom>
-                  </pic:spPr>
-                </pic:pic>
-              </a:graphicData>
-            </a:graphic>
-          </wp:inline>
-        </w:drawing>
-      </w:r>
-    </w:p>
-    <w:p>
-      <w:r>
-        <w:t>6) Once the Notes approved successfully</w:t>
-      </w:r>
-    </w:p>
-    <w:p>
-      <w:r>
-        <w:t>Approve/remove button is disabled</w:t>
-      </w:r>
-    </w:p>
-    <w:p/>
-    <w:p>
-      <w:r>
-        <w:rPr>
-          <w:noProof/>
-          <w:lang w:eastAsia="en-IN"/>
-        </w:rPr>
-        <w:lastRenderedPageBreak/>
-        <w:drawing>
-          <wp:inline distT="0" distB="0" distL="0" distR="0" wp14:anchorId="59EC45A4" wp14:editId="0ABE1BE4">
-            <wp:extent cx="5731510" cy="3222137"/>
-            <wp:effectExtent l="0" t="0" r="2540" b="0"/>
-            <wp:docPr id="7" name="Picture 7"/>
-            <wp:cNvGraphicFramePr>
-              <a:graphicFrameLocks xmlns:a="http://schemas.openxmlformats.org/drawingml/2006/main" noChangeAspect="1"/>
-            </wp:cNvGraphicFramePr>
-            <a:graphic xmlns:a="http://schemas.openxmlformats.org/drawingml/2006/main">
-              <a:graphicData uri="http://schemas.openxmlformats.org/drawingml/2006/picture">
-                <pic:pic xmlns:pic="http://schemas.openxmlformats.org/drawingml/2006/picture">
-                  <pic:nvPicPr>
-                    <pic:cNvPr id="0" name=""/>
-                    <pic:cNvPicPr/>
-                  </pic:nvPicPr>
-                  <pic:blipFill>
-                    <a:blip r:embed="rId12"/>
-                    <a:stretch>
-                      <a:fillRect/>
-                    </a:stretch>
-                  </pic:blipFill>
-                  <pic:spPr>
-                    <a:xfrm>
-                      <a:off x="0" y="0"/>
-                      <a:ext cx="5731510" cy="3222137"/>
-                    </a:xfrm>
-                    <a:prstGeom prst="rect">
-                      <a:avLst/>
-                    </a:prstGeom>
-                  </pic:spPr>
-                </pic:pic>
-              </a:graphicData>
-            </a:graphic>
-          </wp:inline>
-        </w:drawing>
-      </w:r>
-    </w:p>
-    <w:p/>
-    <w:p/>
-    <w:p>
-      <w:r>
-        <w:t xml:space="preserve">6) </w:t>
-      </w:r>
-      <w:proofErr w:type="gramStart"/>
-      <w:r>
-        <w:t>click</w:t>
-      </w:r>
-      <w:proofErr w:type="gramEnd"/>
-      <w:r>
-        <w:t xml:space="preserve"> </w:t>
-      </w:r>
-      <w:r>
-        <w:t xml:space="preserve">remove to remove notes, confirm to </w:t>
-      </w:r>
-      <w:r>
-        <w:t>go ahead</w:t>
-      </w:r>
-    </w:p>
-    <w:p>
-      <w:r>
-        <w:rPr>
-          <w:noProof/>
-          <w:lang w:eastAsia="en-IN"/>
-        </w:rPr>
-        <w:drawing>
-          <wp:inline distT="0" distB="0" distL="0" distR="0" wp14:anchorId="4C9AFAB2" wp14:editId="6C49E26A">
-            <wp:extent cx="5731510" cy="3222137"/>
-            <wp:effectExtent l="0" t="0" r="2540" b="0"/>
-            <wp:docPr id="8" name="Picture 8"/>
-            <wp:cNvGraphicFramePr>
-              <a:graphicFrameLocks xmlns:a="http://schemas.openxmlformats.org/drawingml/2006/main" noChangeAspect="1"/>
-            </wp:cNvGraphicFramePr>
-            <a:graphic xmlns:a="http://schemas.openxmlformats.org/drawingml/2006/main">
-              <a:graphicData uri="http://schemas.openxmlformats.org/drawingml/2006/picture">
-                <pic:pic xmlns:pic="http://schemas.openxmlformats.org/drawingml/2006/picture">
-                  <pic:nvPicPr>
-                    <pic:cNvPr id="0" name=""/>
-                    <pic:cNvPicPr/>
-                  </pic:nvPicPr>
-                  <pic:blipFill>
-                    <a:blip r:embed="rId13"/>
-                    <a:stretch>
-                      <a:fillRect/>
-                    </a:stretch>
-                  </pic:blipFill>
-                  <pic:spPr>
-                    <a:xfrm>
-                      <a:off x="0" y="0"/>
-                      <a:ext cx="5731510" cy="3222137"/>
-                    </a:xfrm>
-                    <a:prstGeom prst="rect">
-                      <a:avLst/>
-                    </a:prstGeom>
-                  </pic:spPr>
-                </pic:pic>
-              </a:graphicData>
-            </a:graphic>
-          </wp:inline>
-        </w:drawing>
-      </w:r>
-    </w:p>
-    <w:p/>
-    <w:p>
-      <w:r>
-        <w:t xml:space="preserve">7) </w:t>
-      </w:r>
-      <w:proofErr w:type="gramStart"/>
-      <w:r>
-        <w:t>notes</w:t>
-      </w:r>
-      <w:proofErr w:type="gramEnd"/>
-      <w:r>
-        <w:t xml:space="preserve"> removed successfully</w:t>
-      </w:r>
-    </w:p>
-    <w:p>
-      <w:r>
-        <w:rPr>
-          <w:noProof/>
-          <w:lang w:eastAsia="en-IN"/>
-        </w:rPr>
-        <w:lastRenderedPageBreak/>
-        <w:drawing>
-          <wp:inline distT="0" distB="0" distL="0" distR="0" wp14:anchorId="6EF53320" wp14:editId="4561D2AA">
-            <wp:extent cx="5731510" cy="3222137"/>
-            <wp:effectExtent l="0" t="0" r="2540" b="0"/>
-            <wp:docPr id="9" name="Picture 9"/>
-            <wp:cNvGraphicFramePr>
-              <a:graphicFrameLocks xmlns:a="http://schemas.openxmlformats.org/drawingml/2006/main" noChangeAspect="1"/>
-            </wp:cNvGraphicFramePr>
-            <a:graphic xmlns:a="http://schemas.openxmlformats.org/drawingml/2006/main">
-              <a:graphicData uri="http://schemas.openxmlformats.org/drawingml/2006/picture">
-                <pic:pic xmlns:pic="http://schemas.openxmlformats.org/drawingml/2006/picture">
-                  <pic:nvPicPr>
-                    <pic:cNvPr id="0" name=""/>
-                    <pic:cNvPicPr/>
-                  </pic:nvPicPr>
-                  <pic:blipFill>
-                    <a:blip r:embed="rId14"/>
-                    <a:stretch>
-                      <a:fillRect/>
-                    </a:stretch>
-                  </pic:blipFill>
-                  <pic:spPr>
-                    <a:xfrm>
-                      <a:off x="0" y="0"/>
-                      <a:ext cx="5731510" cy="3222137"/>
-                    </a:xfrm>
-                    <a:prstGeom prst="rect">
-                      <a:avLst/>
-                    </a:prstGeom>
-                  </pic:spPr>
-                </pic:pic>
-              </a:graphicData>
-            </a:graphic>
-          </wp:inline>
-        </w:drawing>
-      </w:r>
-    </w:p>
-    <w:p/>
-    <w:p>
-      <w:r>
-        <w:t>8) Logout application</w:t>
-      </w:r>
-      <w:bookmarkStart w:id="0" w:name="_GoBack"/>
-      <w:bookmarkEnd w:id="0"/>
-    </w:p>
-    <w:p>
-      <w:r>
-        <w:t>9) Image update as a “GUEST” role</w:t>
-      </w:r>
-      <w:r>
-        <w:t xml:space="preserve"> [Image </w:t>
-      </w:r>
-      <w:proofErr w:type="gramStart"/>
-      <w:r>
-        <w:t>format :</w:t>
-      </w:r>
-      <w:proofErr w:type="gramEnd"/>
-      <w:r>
-        <w:t xml:space="preserve"> </w:t>
-      </w:r>
-      <w:r>
-        <w:t>image/jpeg</w:t>
-      </w:r>
-      <w:r>
-        <w:t>]</w:t>
-      </w:r>
-    </w:p>
-    <w:p>
-      <w:r>
-        <w:rPr>
-          <w:noProof/>
-          <w:lang w:eastAsia="en-IN"/>
-        </w:rPr>
-        <w:drawing>
-          <wp:inline distT="0" distB="0" distL="0" distR="0">
-            <wp:extent cx="5731510" cy="3222401"/>
-            <wp:effectExtent l="0" t="0" r="2540" b="0"/>
-            <wp:docPr id="10" name="Picture 10" descr="C:\Users\ramda\Pictures\Screenshots\Screenshot (3).png"/>
-            <wp:cNvGraphicFramePr>
-              <a:graphicFrameLocks xmlns:a="http://schemas.openxmlformats.org/drawingml/2006/main" noChangeAspect="1"/>
-            </wp:cNvGraphicFramePr>
-            <a:graphic xmlns:a="http://schemas.openxmlformats.org/drawingml/2006/main">
-              <a:graphicData uri="http://schemas.openxmlformats.org/drawingml/2006/picture">
-                <pic:pic xmlns:pic="http://schemas.openxmlformats.org/drawingml/2006/picture">
-                  <pic:nvPicPr>
-                    <pic:cNvPr id="0" name="Picture 1" descr="C:\Users\ramda\Pictures\Screenshots\Screenshot (3).png"/>
+                    <pic:cNvPr id="0" name="Picture 34"/>
                     <pic:cNvPicPr>
                       <a:picLocks noChangeAspect="1" noChangeArrowheads="1"/>
                     </pic:cNvPicPr>
                   </pic:nvPicPr>
                   <pic:blipFill>
-                    <a:blip r:embed="rId15">
-                      <a:extLst>
-                        <a:ext uri="{28A0092B-C50C-407E-A947-70E740481C1C}">
-                          <a14:useLocalDpi xmlns:a14="http://schemas.microsoft.com/office/drawing/2010/main" val="0"/>
-                        </a:ext>
-                      </a:extLst>
-                    </a:blip>
+                    <a:blip r:embed="rId6"/>
                     <a:srcRect/>
                     <a:stretch>
                       <a:fillRect/>
@@ -659,14 +74,17 @@
                   <pic:spPr bwMode="auto">
                     <a:xfrm>
                       <a:off x="0" y="0"/>
-                      <a:ext cx="5731510" cy="3222401"/>
+                      <a:ext cx="5731510" cy="3223974"/>
                     </a:xfrm>
                     <a:prstGeom prst="rect">
                       <a:avLst/>
                     </a:prstGeom>
                     <a:noFill/>
-                    <a:ln>
+                    <a:ln w="9525">
                       <a:noFill/>
+                      <a:miter lim="800000"/>
+                      <a:headEnd/>
+                      <a:tailEnd/>
                     </a:ln>
                   </pic:spPr>
                 </pic:pic>
@@ -676,27 +94,21 @@
         </w:drawing>
       </w:r>
     </w:p>
-    <w:p>
-      <w:r>
-        <w:t>10. Once Image is selected it w</w:t>
-      </w:r>
-      <w:r>
-        <w:t xml:space="preserve">ill </w:t>
-      </w:r>
-      <w:r>
-        <w:t xml:space="preserve">display the </w:t>
-      </w:r>
-      <w:r>
-        <w:t>file name of select “</w:t>
-      </w:r>
-      <w:r>
-        <w:t>image/jpeg</w:t>
-      </w:r>
-      <w:r>
-        <w:t>” appear in Upload Image field</w:t>
-      </w:r>
-      <w:r>
-        <w:t xml:space="preserve"> as below:</w:t>
+    <w:p/>
+    <w:p>
+      <w:r>
+        <w:t xml:space="preserve">2) </w:t>
+      </w:r>
+      <w:r>
+        <w:t>I</w:t>
+      </w:r>
+      <w:r>
+        <w:t>f user is guest user.. after login show guest notes entry page</w:t>
+      </w:r>
+    </w:p>
+    <w:p>
+      <w:r>
+        <w:t>Username: chandrapw: guest@123</w:t>
       </w:r>
     </w:p>
     <w:p>
@@ -705,12 +117,11 @@
           <w:noProof/>
           <w:lang w:eastAsia="en-IN"/>
         </w:rPr>
-        <w:lastRenderedPageBreak/>
         <w:drawing>
           <wp:inline distT="0" distB="0" distL="0" distR="0">
-            <wp:extent cx="5731510" cy="3222401"/>
-            <wp:effectExtent l="0" t="0" r="2540" b="0"/>
-            <wp:docPr id="11" name="Picture 11" descr="C:\Users\ramda\Pictures\Screenshots\Screenshot (4).png"/>
+            <wp:extent cx="5731510" cy="3223974"/>
+            <wp:effectExtent l="19050" t="0" r="2540" b="0"/>
+            <wp:docPr id="37" name="Picture 37"/>
             <wp:cNvGraphicFramePr>
               <a:graphicFrameLocks xmlns:a="http://schemas.openxmlformats.org/drawingml/2006/main" noChangeAspect="1"/>
             </wp:cNvGraphicFramePr>
@@ -718,19 +129,13 @@
               <a:graphicData uri="http://schemas.openxmlformats.org/drawingml/2006/picture">
                 <pic:pic xmlns:pic="http://schemas.openxmlformats.org/drawingml/2006/picture">
                   <pic:nvPicPr>
-                    <pic:cNvPr id="0" name="Picture 2" descr="C:\Users\ramda\Pictures\Screenshots\Screenshot (4).png"/>
+                    <pic:cNvPr id="0" name="Picture 37"/>
                     <pic:cNvPicPr>
                       <a:picLocks noChangeAspect="1" noChangeArrowheads="1"/>
                     </pic:cNvPicPr>
                   </pic:nvPicPr>
                   <pic:blipFill>
-                    <a:blip r:embed="rId16">
-                      <a:extLst>
-                        <a:ext uri="{28A0092B-C50C-407E-A947-70E740481C1C}">
-                          <a14:useLocalDpi xmlns:a14="http://schemas.microsoft.com/office/drawing/2010/main" val="0"/>
-                        </a:ext>
-                      </a:extLst>
-                    </a:blip>
+                    <a:blip r:embed="rId7"/>
                     <a:srcRect/>
                     <a:stretch>
                       <a:fillRect/>
@@ -739,14 +144,17 @@
                   <pic:spPr bwMode="auto">
                     <a:xfrm>
                       <a:off x="0" y="0"/>
-                      <a:ext cx="5731510" cy="3222401"/>
+                      <a:ext cx="5731510" cy="3223974"/>
                     </a:xfrm>
                     <a:prstGeom prst="rect">
                       <a:avLst/>
                     </a:prstGeom>
                     <a:noFill/>
-                    <a:ln>
+                    <a:ln w="9525">
                       <a:noFill/>
+                      <a:miter lim="800000"/>
+                      <a:headEnd/>
+                      <a:tailEnd/>
                     </a:ln>
                   </pic:spPr>
                 </pic:pic>
@@ -756,9 +164,16 @@
         </w:drawing>
       </w:r>
     </w:p>
-    <w:p>
-      <w:r>
-        <w:t>11. Once click on “Submit”, the will “Added Successfully”, below screen shot for the same</w:t>
+    <w:p/>
+    <w:p>
+      <w:r>
+        <w:lastRenderedPageBreak/>
+        <w:t xml:space="preserve">3) </w:t>
+      </w:r>
+    </w:p>
+    <w:p>
+      <w:r>
+        <w:t>Notes added successfully….</w:t>
       </w:r>
     </w:p>
     <w:p>
@@ -769,9 +184,9 @@
         </w:rPr>
         <w:drawing>
           <wp:inline distT="0" distB="0" distL="0" distR="0">
-            <wp:extent cx="5731510" cy="3222401"/>
-            <wp:effectExtent l="0" t="0" r="2540" b="0"/>
-            <wp:docPr id="12" name="Picture 12" descr="C:\Users\ramda\Pictures\Screenshots\Screenshot (5).png"/>
+            <wp:extent cx="5731510" cy="3223974"/>
+            <wp:effectExtent l="19050" t="0" r="2540" b="0"/>
+            <wp:docPr id="40" name="Picture 40"/>
             <wp:cNvGraphicFramePr>
               <a:graphicFrameLocks xmlns:a="http://schemas.openxmlformats.org/drawingml/2006/main" noChangeAspect="1"/>
             </wp:cNvGraphicFramePr>
@@ -779,19 +194,13 @@
               <a:graphicData uri="http://schemas.openxmlformats.org/drawingml/2006/picture">
                 <pic:pic xmlns:pic="http://schemas.openxmlformats.org/drawingml/2006/picture">
                   <pic:nvPicPr>
-                    <pic:cNvPr id="0" name="Picture 3" descr="C:\Users\ramda\Pictures\Screenshots\Screenshot (5).png"/>
+                    <pic:cNvPr id="0" name="Picture 40"/>
                     <pic:cNvPicPr>
                       <a:picLocks noChangeAspect="1" noChangeArrowheads="1"/>
                     </pic:cNvPicPr>
                   </pic:nvPicPr>
                   <pic:blipFill>
-                    <a:blip r:embed="rId17">
-                      <a:extLst>
-                        <a:ext uri="{28A0092B-C50C-407E-A947-70E740481C1C}">
-                          <a14:useLocalDpi xmlns:a14="http://schemas.microsoft.com/office/drawing/2010/main" val="0"/>
-                        </a:ext>
-                      </a:extLst>
-                    </a:blip>
+                    <a:blip r:embed="rId8"/>
                     <a:srcRect/>
                     <a:stretch>
                       <a:fillRect/>
@@ -800,14 +209,17 @@
                   <pic:spPr bwMode="auto">
                     <a:xfrm>
                       <a:off x="0" y="0"/>
-                      <a:ext cx="5731510" cy="3222401"/>
+                      <a:ext cx="5731510" cy="3223974"/>
                     </a:xfrm>
                     <a:prstGeom prst="rect">
                       <a:avLst/>
                     </a:prstGeom>
                     <a:noFill/>
-                    <a:ln>
+                    <a:ln w="9525">
                       <a:noFill/>
+                      <a:miter lim="800000"/>
+                      <a:headEnd/>
+                      <a:tailEnd/>
                     </a:ln>
                   </pic:spPr>
                 </pic:pic>
@@ -817,9 +229,34 @@
         </w:drawing>
       </w:r>
     </w:p>
-    <w:p>
-      <w:r>
-        <w:t>12. To view the same login as admin role</w:t>
+    <w:p/>
+    <w:p>
+      <w:r>
+        <w:t xml:space="preserve">4) </w:t>
+      </w:r>
+    </w:p>
+    <w:p>
+      <w:r>
+        <w:t>Logout to login as admin</w:t>
+      </w:r>
+    </w:p>
+    <w:p>
+      <w:r>
+        <w:t>Username: admin pw: admin@123</w:t>
+      </w:r>
+    </w:p>
+    <w:p>
+      <w:r>
+        <w:t xml:space="preserve">After login </w:t>
+      </w:r>
+      <w:r>
+        <w:t>as a</w:t>
+      </w:r>
+      <w:r>
+        <w:t>dmin approve/remove notes page</w:t>
+      </w:r>
+      <w:r>
+        <w:t xml:space="preserve"> will be shown</w:t>
       </w:r>
     </w:p>
     <w:p>
@@ -828,12 +265,11 @@
           <w:noProof/>
           <w:lang w:eastAsia="en-IN"/>
         </w:rPr>
-        <w:lastRenderedPageBreak/>
         <w:drawing>
           <wp:inline distT="0" distB="0" distL="0" distR="0">
-            <wp:extent cx="5731510" cy="3222401"/>
-            <wp:effectExtent l="0" t="0" r="2540" b="0"/>
-            <wp:docPr id="13" name="Picture 13" descr="C:\Users\ramda\Pictures\Screenshots\Screenshot (6).png"/>
+            <wp:extent cx="5731510" cy="3223974"/>
+            <wp:effectExtent l="19050" t="0" r="2540" b="0"/>
+            <wp:docPr id="43" name="Picture 43"/>
             <wp:cNvGraphicFramePr>
               <a:graphicFrameLocks xmlns:a="http://schemas.openxmlformats.org/drawingml/2006/main" noChangeAspect="1"/>
             </wp:cNvGraphicFramePr>
@@ -841,19 +277,13 @@
               <a:graphicData uri="http://schemas.openxmlformats.org/drawingml/2006/picture">
                 <pic:pic xmlns:pic="http://schemas.openxmlformats.org/drawingml/2006/picture">
                   <pic:nvPicPr>
-                    <pic:cNvPr id="0" name="Picture 4" descr="C:\Users\ramda\Pictures\Screenshots\Screenshot (6).png"/>
+                    <pic:cNvPr id="0" name="Picture 43"/>
                     <pic:cNvPicPr>
                       <a:picLocks noChangeAspect="1" noChangeArrowheads="1"/>
                     </pic:cNvPicPr>
                   </pic:nvPicPr>
                   <pic:blipFill>
-                    <a:blip r:embed="rId18">
-                      <a:extLst>
-                        <a:ext uri="{28A0092B-C50C-407E-A947-70E740481C1C}">
-                          <a14:useLocalDpi xmlns:a14="http://schemas.microsoft.com/office/drawing/2010/main" val="0"/>
-                        </a:ext>
-                      </a:extLst>
-                    </a:blip>
+                    <a:blip r:embed="rId9"/>
                     <a:srcRect/>
                     <a:stretch>
                       <a:fillRect/>
@@ -862,14 +292,17 @@
                   <pic:spPr bwMode="auto">
                     <a:xfrm>
                       <a:off x="0" y="0"/>
-                      <a:ext cx="5731510" cy="3222401"/>
+                      <a:ext cx="5731510" cy="3223974"/>
                     </a:xfrm>
                     <a:prstGeom prst="rect">
                       <a:avLst/>
                     </a:prstGeom>
                     <a:noFill/>
-                    <a:ln>
+                    <a:ln w="9525">
                       <a:noFill/>
+                      <a:miter lim="800000"/>
+                      <a:headEnd/>
+                      <a:tailEnd/>
                     </a:ln>
                   </pic:spPr>
                 </pic:pic>
@@ -879,9 +312,17 @@
         </w:drawing>
       </w:r>
     </w:p>
-    <w:p>
-      <w:r>
-        <w:t>13. Once you to redirect “View Guest Notes Details” screen as below [last record is image uploaded record:</w:t>
+    <w:p/>
+    <w:p/>
+    <w:p>
+      <w:r>
+        <w:t xml:space="preserve">5) </w:t>
+      </w:r>
+      <w:r>
+        <w:t>C</w:t>
+      </w:r>
+      <w:r>
+        <w:t>onfirm to approve notes</w:t>
       </w:r>
     </w:p>
     <w:p>
@@ -892,9 +333,9 @@
         </w:rPr>
         <w:drawing>
           <wp:inline distT="0" distB="0" distL="0" distR="0">
-            <wp:extent cx="5731510" cy="3222401"/>
-            <wp:effectExtent l="0" t="0" r="2540" b="0"/>
-            <wp:docPr id="14" name="Picture 14" descr="C:\Users\ramda\Pictures\Screenshots\Screenshot (7).png"/>
+            <wp:extent cx="5731510" cy="3223974"/>
+            <wp:effectExtent l="19050" t="0" r="2540" b="0"/>
+            <wp:docPr id="46" name="Picture 46"/>
             <wp:cNvGraphicFramePr>
               <a:graphicFrameLocks xmlns:a="http://schemas.openxmlformats.org/drawingml/2006/main" noChangeAspect="1"/>
             </wp:cNvGraphicFramePr>
@@ -902,19 +343,13 @@
               <a:graphicData uri="http://schemas.openxmlformats.org/drawingml/2006/picture">
                 <pic:pic xmlns:pic="http://schemas.openxmlformats.org/drawingml/2006/picture">
                   <pic:nvPicPr>
-                    <pic:cNvPr id="0" name="Picture 5" descr="C:\Users\ramda\Pictures\Screenshots\Screenshot (7).png"/>
+                    <pic:cNvPr id="0" name="Picture 46"/>
                     <pic:cNvPicPr>
                       <a:picLocks noChangeAspect="1" noChangeArrowheads="1"/>
                     </pic:cNvPicPr>
                   </pic:nvPicPr>
                   <pic:blipFill>
-                    <a:blip r:embed="rId19">
-                      <a:extLst>
-                        <a:ext uri="{28A0092B-C50C-407E-A947-70E740481C1C}">
-                          <a14:useLocalDpi xmlns:a14="http://schemas.microsoft.com/office/drawing/2010/main" val="0"/>
-                        </a:ext>
-                      </a:extLst>
-                    </a:blip>
+                    <a:blip r:embed="rId10"/>
                     <a:srcRect/>
                     <a:stretch>
                       <a:fillRect/>
@@ -923,14 +358,17 @@
                   <pic:spPr bwMode="auto">
                     <a:xfrm>
                       <a:off x="0" y="0"/>
-                      <a:ext cx="5731510" cy="3222401"/>
+                      <a:ext cx="5731510" cy="3223974"/>
                     </a:xfrm>
                     <a:prstGeom prst="rect">
                       <a:avLst/>
                     </a:prstGeom>
                     <a:noFill/>
-                    <a:ln>
+                    <a:ln w="9525">
                       <a:noFill/>
+                      <a:miter lim="800000"/>
+                      <a:headEnd/>
+                      <a:tailEnd/>
                     </a:ln>
                   </pic:spPr>
                 </pic:pic>
@@ -942,21 +380,26 @@
     </w:p>
     <w:p>
       <w:r>
-        <w:t>14.   Once you click on that image, it will pop a dialogue box to download and save the image</w:t>
-      </w:r>
-    </w:p>
+        <w:t>6) Once the Notes approved successfully</w:t>
+      </w:r>
+    </w:p>
+    <w:p>
+      <w:r>
+        <w:t>Approve/remove button is disabled</w:t>
+      </w:r>
+    </w:p>
+    <w:p/>
     <w:p>
       <w:r>
         <w:rPr>
           <w:noProof/>
           <w:lang w:eastAsia="en-IN"/>
         </w:rPr>
-        <w:lastRenderedPageBreak/>
         <w:drawing>
           <wp:inline distT="0" distB="0" distL="0" distR="0">
-            <wp:extent cx="5731510" cy="3222401"/>
-            <wp:effectExtent l="0" t="0" r="2540" b="0"/>
-            <wp:docPr id="15" name="Picture 15" descr="C:\Users\ramda\Pictures\Screenshots\Screenshot (9).png"/>
+            <wp:extent cx="5731510" cy="3223974"/>
+            <wp:effectExtent l="19050" t="0" r="2540" b="0"/>
+            <wp:docPr id="49" name="Picture 49"/>
             <wp:cNvGraphicFramePr>
               <a:graphicFrameLocks xmlns:a="http://schemas.openxmlformats.org/drawingml/2006/main" noChangeAspect="1"/>
             </wp:cNvGraphicFramePr>
@@ -964,19 +407,13 @@
               <a:graphicData uri="http://schemas.openxmlformats.org/drawingml/2006/picture">
                 <pic:pic xmlns:pic="http://schemas.openxmlformats.org/drawingml/2006/picture">
                   <pic:nvPicPr>
-                    <pic:cNvPr id="0" name="Picture 6" descr="C:\Users\ramda\Pictures\Screenshots\Screenshot (9).png"/>
+                    <pic:cNvPr id="0" name="Picture 49"/>
                     <pic:cNvPicPr>
                       <a:picLocks noChangeAspect="1" noChangeArrowheads="1"/>
                     </pic:cNvPicPr>
                   </pic:nvPicPr>
                   <pic:blipFill>
-                    <a:blip r:embed="rId20">
-                      <a:extLst>
-                        <a:ext uri="{28A0092B-C50C-407E-A947-70E740481C1C}">
-                          <a14:useLocalDpi xmlns:a14="http://schemas.microsoft.com/office/drawing/2010/main" val="0"/>
-                        </a:ext>
-                      </a:extLst>
-                    </a:blip>
+                    <a:blip r:embed="rId11"/>
                     <a:srcRect/>
                     <a:stretch>
                       <a:fillRect/>
@@ -985,14 +422,17 @@
                   <pic:spPr bwMode="auto">
                     <a:xfrm>
                       <a:off x="0" y="0"/>
-                      <a:ext cx="5731510" cy="3222401"/>
+                      <a:ext cx="5731510" cy="3223974"/>
                     </a:xfrm>
                     <a:prstGeom prst="rect">
                       <a:avLst/>
                     </a:prstGeom>
                     <a:noFill/>
-                    <a:ln>
+                    <a:ln w="9525">
                       <a:noFill/>
+                      <a:miter lim="800000"/>
+                      <a:headEnd/>
+                      <a:tailEnd/>
                     </a:ln>
                   </pic:spPr>
                 </pic:pic>
@@ -1002,9 +442,26 @@
         </w:drawing>
       </w:r>
     </w:p>
-    <w:p>
-      <w:r>
-        <w:t>15. Once download and save the image, click on saved image it open, below is the screenshot for the same:</w:t>
+    <w:p/>
+    <w:p/>
+    <w:p>
+      <w:r>
+        <w:t xml:space="preserve">6) </w:t>
+      </w:r>
+      <w:r>
+        <w:t>C</w:t>
+      </w:r>
+      <w:r>
+        <w:t>lick</w:t>
+      </w:r>
+      <w:r>
+        <w:t xml:space="preserve"> </w:t>
+      </w:r>
+      <w:r>
+        <w:t xml:space="preserve">remove to remove notes, confirm to </w:t>
+      </w:r>
+      <w:r>
+        <w:t>go ahead</w:t>
       </w:r>
     </w:p>
     <w:p>
@@ -1015,9 +472,9 @@
         </w:rPr>
         <w:drawing>
           <wp:inline distT="0" distB="0" distL="0" distR="0">
-            <wp:extent cx="5731510" cy="3222401"/>
-            <wp:effectExtent l="0" t="0" r="2540" b="0"/>
-            <wp:docPr id="16" name="Picture 16" descr="C:\Users\ramda\Pictures\Screenshots\Screenshot (10).png"/>
+            <wp:extent cx="5731510" cy="3223974"/>
+            <wp:effectExtent l="19050" t="0" r="2540" b="0"/>
+            <wp:docPr id="52" name="Picture 52"/>
             <wp:cNvGraphicFramePr>
               <a:graphicFrameLocks xmlns:a="http://schemas.openxmlformats.org/drawingml/2006/main" noChangeAspect="1"/>
             </wp:cNvGraphicFramePr>
@@ -1025,19 +482,13 @@
               <a:graphicData uri="http://schemas.openxmlformats.org/drawingml/2006/picture">
                 <pic:pic xmlns:pic="http://schemas.openxmlformats.org/drawingml/2006/picture">
                   <pic:nvPicPr>
-                    <pic:cNvPr id="0" name="Picture 7" descr="C:\Users\ramda\Pictures\Screenshots\Screenshot (10).png"/>
+                    <pic:cNvPr id="0" name="Picture 52"/>
                     <pic:cNvPicPr>
                       <a:picLocks noChangeAspect="1" noChangeArrowheads="1"/>
                     </pic:cNvPicPr>
                   </pic:nvPicPr>
                   <pic:blipFill>
-                    <a:blip r:embed="rId21">
-                      <a:extLst>
-                        <a:ext uri="{28A0092B-C50C-407E-A947-70E740481C1C}">
-                          <a14:useLocalDpi xmlns:a14="http://schemas.microsoft.com/office/drawing/2010/main" val="0"/>
-                        </a:ext>
-                      </a:extLst>
-                    </a:blip>
+                    <a:blip r:embed="rId12"/>
                     <a:srcRect/>
                     <a:stretch>
                       <a:fillRect/>
@@ -1046,14 +497,17 @@
                   <pic:spPr bwMode="auto">
                     <a:xfrm>
                       <a:off x="0" y="0"/>
-                      <a:ext cx="5731510" cy="3222401"/>
+                      <a:ext cx="5731510" cy="3223974"/>
                     </a:xfrm>
                     <a:prstGeom prst="rect">
                       <a:avLst/>
                     </a:prstGeom>
                     <a:noFill/>
-                    <a:ln>
+                    <a:ln w="9525">
                       <a:noFill/>
+                      <a:miter lim="800000"/>
+                      <a:headEnd/>
+                      <a:tailEnd/>
                     </a:ln>
                   </pic:spPr>
                 </pic:pic>
@@ -1063,18 +517,26 @@
         </w:drawing>
       </w:r>
     </w:p>
+    <w:p/>
+    <w:p>
+      <w:r>
+        <w:t>7) N</w:t>
+      </w:r>
+      <w:r>
+        <w:t>otes removed successfully</w:t>
+      </w:r>
+    </w:p>
     <w:p>
       <w:r>
         <w:rPr>
           <w:noProof/>
           <w:lang w:eastAsia="en-IN"/>
         </w:rPr>
-        <w:lastRenderedPageBreak/>
         <w:drawing>
           <wp:inline distT="0" distB="0" distL="0" distR="0">
-            <wp:extent cx="5731510" cy="3222401"/>
-            <wp:effectExtent l="0" t="0" r="2540" b="0"/>
-            <wp:docPr id="17" name="Picture 17" descr="C:\Users\ramda\Pictures\Screenshots\Screenshot (11).png"/>
+            <wp:extent cx="5731510" cy="3223974"/>
+            <wp:effectExtent l="19050" t="0" r="2540" b="0"/>
+            <wp:docPr id="55" name="Picture 55"/>
             <wp:cNvGraphicFramePr>
               <a:graphicFrameLocks xmlns:a="http://schemas.openxmlformats.org/drawingml/2006/main" noChangeAspect="1"/>
             </wp:cNvGraphicFramePr>
@@ -1082,19 +544,13 @@
               <a:graphicData uri="http://schemas.openxmlformats.org/drawingml/2006/picture">
                 <pic:pic xmlns:pic="http://schemas.openxmlformats.org/drawingml/2006/picture">
                   <pic:nvPicPr>
-                    <pic:cNvPr id="0" name="Picture 8" descr="C:\Users\ramda\Pictures\Screenshots\Screenshot (11).png"/>
+                    <pic:cNvPr id="0" name="Picture 55"/>
                     <pic:cNvPicPr>
                       <a:picLocks noChangeAspect="1" noChangeArrowheads="1"/>
                     </pic:cNvPicPr>
                   </pic:nvPicPr>
                   <pic:blipFill>
-                    <a:blip r:embed="rId22">
-                      <a:extLst>
-                        <a:ext uri="{28A0092B-C50C-407E-A947-70E740481C1C}">
-                          <a14:useLocalDpi xmlns:a14="http://schemas.microsoft.com/office/drawing/2010/main" val="0"/>
-                        </a:ext>
-                      </a:extLst>
-                    </a:blip>
+                    <a:blip r:embed="rId13"/>
                     <a:srcRect/>
                     <a:stretch>
                       <a:fillRect/>
@@ -1103,14 +559,17 @@
                   <pic:spPr bwMode="auto">
                     <a:xfrm>
                       <a:off x="0" y="0"/>
-                      <a:ext cx="5731510" cy="3222401"/>
+                      <a:ext cx="5731510" cy="3223974"/>
                     </a:xfrm>
                     <a:prstGeom prst="rect">
                       <a:avLst/>
                     </a:prstGeom>
                     <a:noFill/>
-                    <a:ln>
+                    <a:ln w="9525">
                       <a:noFill/>
+                      <a:miter lim="800000"/>
+                      <a:headEnd/>
+                      <a:tailEnd/>
                     </a:ln>
                   </pic:spPr>
                 </pic:pic>
@@ -1120,33 +579,50 @@
         </w:drawing>
       </w:r>
     </w:p>
-    <w:p>
-      <w:pPr>
-        <w:tabs>
-          <w:tab w:val="left" w:pos="6930"/>
-        </w:tabs>
-      </w:pPr>
-      <w:r>
-        <w:tab/>
-      </w:r>
-    </w:p>
-    <w:p>
-      <w:r>
-        <w:t xml:space="preserve">16. </w:t>
-      </w:r>
-      <w:r>
-        <w:t xml:space="preserve">Below is the screen shot for </w:t>
-      </w:r>
-      <w:proofErr w:type="spellStart"/>
-      <w:r>
-        <w:t>Junit</w:t>
-      </w:r>
-      <w:proofErr w:type="spellEnd"/>
-      <w:r>
-        <w:t xml:space="preserve"> test cases</w:t>
-      </w:r>
-      <w:r>
-        <w:t>, which is run successfully</w:t>
+    <w:p/>
+    <w:p>
+      <w:r>
+        <w:t>8) Logout application</w:t>
+      </w:r>
+      <w:bookmarkStart w:id="0" w:name="_GoBack"/>
+      <w:bookmarkEnd w:id="0"/>
+    </w:p>
+    <w:p>
+      <w:r>
+        <w:t>9) Image update as a “GUEST” role</w:t>
+      </w:r>
+      <w:r>
+        <w:t xml:space="preserve"> [Image format :</w:t>
+      </w:r>
+      <w:r>
+        <w:t>image/jpeg</w:t>
+      </w:r>
+      <w:r>
+        <w:t>]</w:t>
+      </w:r>
+    </w:p>
+    <w:p/>
+    <w:p>
+      <w:r>
+        <w:t>10. Once Image is selected it w</w:t>
+      </w:r>
+      <w:r>
+        <w:t xml:space="preserve">ill </w:t>
+      </w:r>
+      <w:r>
+        <w:t xml:space="preserve">display the </w:t>
+      </w:r>
+      <w:r>
+        <w:t>file name of select “</w:t>
+      </w:r>
+      <w:r>
+        <w:t>image/jpeg</w:t>
+      </w:r>
+      <w:r>
+        <w:t>” appear in Upload Image field</w:t>
+      </w:r>
+      <w:r>
+        <w:t xml:space="preserve"> as below:</w:t>
       </w:r>
     </w:p>
     <w:p>
@@ -1157,9 +633,9 @@
         </w:rPr>
         <w:drawing>
           <wp:inline distT="0" distB="0" distL="0" distR="0">
-            <wp:extent cx="5731510" cy="3222401"/>
-            <wp:effectExtent l="0" t="0" r="2540" b="0"/>
-            <wp:docPr id="18" name="Picture 18" descr="C:\Users\ramda\Pictures\Screenshots\TestCases.png"/>
+            <wp:extent cx="5731510" cy="3223974"/>
+            <wp:effectExtent l="19050" t="0" r="2540" b="0"/>
+            <wp:docPr id="58" name="Picture 58"/>
             <wp:cNvGraphicFramePr>
               <a:graphicFrameLocks xmlns:a="http://schemas.openxmlformats.org/drawingml/2006/main" noChangeAspect="1"/>
             </wp:cNvGraphicFramePr>
@@ -1167,19 +643,13 @@
               <a:graphicData uri="http://schemas.openxmlformats.org/drawingml/2006/picture">
                 <pic:pic xmlns:pic="http://schemas.openxmlformats.org/drawingml/2006/picture">
                   <pic:nvPicPr>
-                    <pic:cNvPr id="0" name="Picture 9" descr="C:\Users\ramda\Pictures\Screenshots\TestCases.png"/>
+                    <pic:cNvPr id="0" name="Picture 58"/>
                     <pic:cNvPicPr>
                       <a:picLocks noChangeAspect="1" noChangeArrowheads="1"/>
                     </pic:cNvPicPr>
                   </pic:nvPicPr>
                   <pic:blipFill>
-                    <a:blip r:embed="rId23">
-                      <a:extLst>
-                        <a:ext uri="{28A0092B-C50C-407E-A947-70E740481C1C}">
-                          <a14:useLocalDpi xmlns:a14="http://schemas.microsoft.com/office/drawing/2010/main" val="0"/>
-                        </a:ext>
-                      </a:extLst>
-                    </a:blip>
+                    <a:blip r:embed="rId14"/>
                     <a:srcRect/>
                     <a:stretch>
                       <a:fillRect/>
@@ -1188,14 +658,507 @@
                   <pic:spPr bwMode="auto">
                     <a:xfrm>
                       <a:off x="0" y="0"/>
-                      <a:ext cx="5731510" cy="3222401"/>
+                      <a:ext cx="5731510" cy="3223974"/>
                     </a:xfrm>
                     <a:prstGeom prst="rect">
                       <a:avLst/>
                     </a:prstGeom>
                     <a:noFill/>
-                    <a:ln>
+                    <a:ln w="9525">
                       <a:noFill/>
+                      <a:miter lim="800000"/>
+                      <a:headEnd/>
+                      <a:tailEnd/>
+                    </a:ln>
+                  </pic:spPr>
+                </pic:pic>
+              </a:graphicData>
+            </a:graphic>
+          </wp:inline>
+        </w:drawing>
+      </w:r>
+    </w:p>
+    <w:p/>
+    <w:p>
+      <w:r>
+        <w:rPr>
+          <w:noProof/>
+          <w:lang w:eastAsia="en-IN"/>
+        </w:rPr>
+        <w:drawing>
+          <wp:inline distT="0" distB="0" distL="0" distR="0">
+            <wp:extent cx="5731510" cy="3223974"/>
+            <wp:effectExtent l="19050" t="0" r="2540" b="0"/>
+            <wp:docPr id="61" name="Picture 61"/>
+            <wp:cNvGraphicFramePr>
+              <a:graphicFrameLocks xmlns:a="http://schemas.openxmlformats.org/drawingml/2006/main" noChangeAspect="1"/>
+            </wp:cNvGraphicFramePr>
+            <a:graphic xmlns:a="http://schemas.openxmlformats.org/drawingml/2006/main">
+              <a:graphicData uri="http://schemas.openxmlformats.org/drawingml/2006/picture">
+                <pic:pic xmlns:pic="http://schemas.openxmlformats.org/drawingml/2006/picture">
+                  <pic:nvPicPr>
+                    <pic:cNvPr id="0" name="Picture 61"/>
+                    <pic:cNvPicPr>
+                      <a:picLocks noChangeAspect="1" noChangeArrowheads="1"/>
+                    </pic:cNvPicPr>
+                  </pic:nvPicPr>
+                  <pic:blipFill>
+                    <a:blip r:embed="rId15"/>
+                    <a:srcRect/>
+                    <a:stretch>
+                      <a:fillRect/>
+                    </a:stretch>
+                  </pic:blipFill>
+                  <pic:spPr bwMode="auto">
+                    <a:xfrm>
+                      <a:off x="0" y="0"/>
+                      <a:ext cx="5731510" cy="3223974"/>
+                    </a:xfrm>
+                    <a:prstGeom prst="rect">
+                      <a:avLst/>
+                    </a:prstGeom>
+                    <a:noFill/>
+                    <a:ln w="9525">
+                      <a:noFill/>
+                      <a:miter lim="800000"/>
+                      <a:headEnd/>
+                      <a:tailEnd/>
+                    </a:ln>
+                  </pic:spPr>
+                </pic:pic>
+              </a:graphicData>
+            </a:graphic>
+          </wp:inline>
+        </w:drawing>
+      </w:r>
+    </w:p>
+    <w:p>
+      <w:r>
+        <w:br w:type="page"/>
+      </w:r>
+    </w:p>
+    <w:p>
+      <w:r>
+        <w:lastRenderedPageBreak/>
+        <w:t>11. Once click on “Submit”, the will “Added Successfully”, below screen shot for the same</w:t>
+      </w:r>
+    </w:p>
+    <w:p>
+      <w:r>
+        <w:rPr>
+          <w:noProof/>
+          <w:lang w:eastAsia="en-IN"/>
+        </w:rPr>
+        <w:drawing>
+          <wp:inline distT="0" distB="0" distL="0" distR="0">
+            <wp:extent cx="5731510" cy="3223974"/>
+            <wp:effectExtent l="19050" t="0" r="2540" b="0"/>
+            <wp:docPr id="64" name="Picture 64"/>
+            <wp:cNvGraphicFramePr>
+              <a:graphicFrameLocks xmlns:a="http://schemas.openxmlformats.org/drawingml/2006/main" noChangeAspect="1"/>
+            </wp:cNvGraphicFramePr>
+            <a:graphic xmlns:a="http://schemas.openxmlformats.org/drawingml/2006/main">
+              <a:graphicData uri="http://schemas.openxmlformats.org/drawingml/2006/picture">
+                <pic:pic xmlns:pic="http://schemas.openxmlformats.org/drawingml/2006/picture">
+                  <pic:nvPicPr>
+                    <pic:cNvPr id="0" name="Picture 64"/>
+                    <pic:cNvPicPr>
+                      <a:picLocks noChangeAspect="1" noChangeArrowheads="1"/>
+                    </pic:cNvPicPr>
+                  </pic:nvPicPr>
+                  <pic:blipFill>
+                    <a:blip r:embed="rId16"/>
+                    <a:srcRect/>
+                    <a:stretch>
+                      <a:fillRect/>
+                    </a:stretch>
+                  </pic:blipFill>
+                  <pic:spPr bwMode="auto">
+                    <a:xfrm>
+                      <a:off x="0" y="0"/>
+                      <a:ext cx="5731510" cy="3223974"/>
+                    </a:xfrm>
+                    <a:prstGeom prst="rect">
+                      <a:avLst/>
+                    </a:prstGeom>
+                    <a:noFill/>
+                    <a:ln w="9525">
+                      <a:noFill/>
+                      <a:miter lim="800000"/>
+                      <a:headEnd/>
+                      <a:tailEnd/>
+                    </a:ln>
+                  </pic:spPr>
+                </pic:pic>
+              </a:graphicData>
+            </a:graphic>
+          </wp:inline>
+        </w:drawing>
+      </w:r>
+    </w:p>
+    <w:p>
+      <w:r>
+        <w:t>12. To view the same login as admin role</w:t>
+      </w:r>
+    </w:p>
+    <w:p>
+      <w:r>
+        <w:rPr>
+          <w:noProof/>
+          <w:lang w:eastAsia="en-IN"/>
+        </w:rPr>
+        <w:drawing>
+          <wp:inline distT="0" distB="0" distL="0" distR="0">
+            <wp:extent cx="5731510" cy="3223974"/>
+            <wp:effectExtent l="19050" t="0" r="2540" b="0"/>
+            <wp:docPr id="70" name="Picture 70"/>
+            <wp:cNvGraphicFramePr>
+              <a:graphicFrameLocks xmlns:a="http://schemas.openxmlformats.org/drawingml/2006/main" noChangeAspect="1"/>
+            </wp:cNvGraphicFramePr>
+            <a:graphic xmlns:a="http://schemas.openxmlformats.org/drawingml/2006/main">
+              <a:graphicData uri="http://schemas.openxmlformats.org/drawingml/2006/picture">
+                <pic:pic xmlns:pic="http://schemas.openxmlformats.org/drawingml/2006/picture">
+                  <pic:nvPicPr>
+                    <pic:cNvPr id="0" name="Picture 70"/>
+                    <pic:cNvPicPr>
+                      <a:picLocks noChangeAspect="1" noChangeArrowheads="1"/>
+                    </pic:cNvPicPr>
+                  </pic:nvPicPr>
+                  <pic:blipFill>
+                    <a:blip r:embed="rId17"/>
+                    <a:srcRect/>
+                    <a:stretch>
+                      <a:fillRect/>
+                    </a:stretch>
+                  </pic:blipFill>
+                  <pic:spPr bwMode="auto">
+                    <a:xfrm>
+                      <a:off x="0" y="0"/>
+                      <a:ext cx="5731510" cy="3223974"/>
+                    </a:xfrm>
+                    <a:prstGeom prst="rect">
+                      <a:avLst/>
+                    </a:prstGeom>
+                    <a:noFill/>
+                    <a:ln w="9525">
+                      <a:noFill/>
+                      <a:miter lim="800000"/>
+                      <a:headEnd/>
+                      <a:tailEnd/>
+                    </a:ln>
+                  </pic:spPr>
+                </pic:pic>
+              </a:graphicData>
+            </a:graphic>
+          </wp:inline>
+        </w:drawing>
+      </w:r>
+    </w:p>
+    <w:p>
+      <w:r>
+        <w:t>13. Once you to redirect “View Guest Notes Details” screen as below [last record is image uploaded record:</w:t>
+      </w:r>
+    </w:p>
+    <w:p>
+      <w:r>
+        <w:rPr>
+          <w:noProof/>
+          <w:lang w:eastAsia="en-IN"/>
+        </w:rPr>
+        <w:lastRenderedPageBreak/>
+        <w:drawing>
+          <wp:inline distT="0" distB="0" distL="0" distR="0">
+            <wp:extent cx="5731510" cy="3223974"/>
+            <wp:effectExtent l="19050" t="0" r="2540" b="0"/>
+            <wp:docPr id="67" name="Picture 67"/>
+            <wp:cNvGraphicFramePr>
+              <a:graphicFrameLocks xmlns:a="http://schemas.openxmlformats.org/drawingml/2006/main" noChangeAspect="1"/>
+            </wp:cNvGraphicFramePr>
+            <a:graphic xmlns:a="http://schemas.openxmlformats.org/drawingml/2006/main">
+              <a:graphicData uri="http://schemas.openxmlformats.org/drawingml/2006/picture">
+                <pic:pic xmlns:pic="http://schemas.openxmlformats.org/drawingml/2006/picture">
+                  <pic:nvPicPr>
+                    <pic:cNvPr id="0" name="Picture 67"/>
+                    <pic:cNvPicPr>
+                      <a:picLocks noChangeAspect="1" noChangeArrowheads="1"/>
+                    </pic:cNvPicPr>
+                  </pic:nvPicPr>
+                  <pic:blipFill>
+                    <a:blip r:embed="rId18"/>
+                    <a:srcRect/>
+                    <a:stretch>
+                      <a:fillRect/>
+                    </a:stretch>
+                  </pic:blipFill>
+                  <pic:spPr bwMode="auto">
+                    <a:xfrm>
+                      <a:off x="0" y="0"/>
+                      <a:ext cx="5731510" cy="3223974"/>
+                    </a:xfrm>
+                    <a:prstGeom prst="rect">
+                      <a:avLst/>
+                    </a:prstGeom>
+                    <a:noFill/>
+                    <a:ln w="9525">
+                      <a:noFill/>
+                      <a:miter lim="800000"/>
+                      <a:headEnd/>
+                      <a:tailEnd/>
+                    </a:ln>
+                  </pic:spPr>
+                </pic:pic>
+              </a:graphicData>
+            </a:graphic>
+          </wp:inline>
+        </w:drawing>
+      </w:r>
+    </w:p>
+    <w:p/>
+    <w:p>
+      <w:r>
+        <w:t xml:space="preserve">14.   Once you click on that image, it </w:t>
+      </w:r>
+      <w:r>
+        <w:t>downloads</w:t>
+      </w:r>
+      <w:r>
+        <w:t xml:space="preserve"> the image</w:t>
+      </w:r>
+    </w:p>
+    <w:p>
+      <w:r>
+        <w:rPr>
+          <w:noProof/>
+          <w:lang w:eastAsia="en-IN"/>
+        </w:rPr>
+        <w:drawing>
+          <wp:inline distT="0" distB="0" distL="0" distR="0">
+            <wp:extent cx="5731510" cy="3223974"/>
+            <wp:effectExtent l="19050" t="0" r="2540" b="0"/>
+            <wp:docPr id="73" name="Picture 73"/>
+            <wp:cNvGraphicFramePr>
+              <a:graphicFrameLocks xmlns:a="http://schemas.openxmlformats.org/drawingml/2006/main" noChangeAspect="1"/>
+            </wp:cNvGraphicFramePr>
+            <a:graphic xmlns:a="http://schemas.openxmlformats.org/drawingml/2006/main">
+              <a:graphicData uri="http://schemas.openxmlformats.org/drawingml/2006/picture">
+                <pic:pic xmlns:pic="http://schemas.openxmlformats.org/drawingml/2006/picture">
+                  <pic:nvPicPr>
+                    <pic:cNvPr id="0" name="Picture 73"/>
+                    <pic:cNvPicPr>
+                      <a:picLocks noChangeAspect="1" noChangeArrowheads="1"/>
+                    </pic:cNvPicPr>
+                  </pic:nvPicPr>
+                  <pic:blipFill>
+                    <a:blip r:embed="rId19"/>
+                    <a:srcRect/>
+                    <a:stretch>
+                      <a:fillRect/>
+                    </a:stretch>
+                  </pic:blipFill>
+                  <pic:spPr bwMode="auto">
+                    <a:xfrm>
+                      <a:off x="0" y="0"/>
+                      <a:ext cx="5731510" cy="3223974"/>
+                    </a:xfrm>
+                    <a:prstGeom prst="rect">
+                      <a:avLst/>
+                    </a:prstGeom>
+                    <a:noFill/>
+                    <a:ln w="9525">
+                      <a:noFill/>
+                      <a:miter lim="800000"/>
+                      <a:headEnd/>
+                      <a:tailEnd/>
+                    </a:ln>
+                  </pic:spPr>
+                </pic:pic>
+              </a:graphicData>
+            </a:graphic>
+          </wp:inline>
+        </w:drawing>
+      </w:r>
+    </w:p>
+    <w:p>
+      <w:r>
+        <w:br w:type="page"/>
+      </w:r>
+    </w:p>
+    <w:p>
+      <w:r>
+        <w:lastRenderedPageBreak/>
+        <w:t xml:space="preserve">15. Once download and save the image, click on </w:t>
+      </w:r>
+      <w:r>
+        <w:t>downloaded</w:t>
+      </w:r>
+      <w:r>
+        <w:t xml:space="preserve"> image it open, below is the screenshot for the same:</w:t>
+      </w:r>
+    </w:p>
+    <w:p>
+      <w:r>
+        <w:rPr>
+          <w:noProof/>
+          <w:lang w:eastAsia="en-IN"/>
+        </w:rPr>
+        <w:drawing>
+          <wp:inline distT="0" distB="0" distL="0" distR="0">
+            <wp:extent cx="5723467" cy="1857375"/>
+            <wp:effectExtent l="19050" t="0" r="0" b="0"/>
+            <wp:docPr id="76" name="Picture 76"/>
+            <wp:cNvGraphicFramePr>
+              <a:graphicFrameLocks xmlns:a="http://schemas.openxmlformats.org/drawingml/2006/main" noChangeAspect="1"/>
+            </wp:cNvGraphicFramePr>
+            <a:graphic xmlns:a="http://schemas.openxmlformats.org/drawingml/2006/main">
+              <a:graphicData uri="http://schemas.openxmlformats.org/drawingml/2006/picture">
+                <pic:pic xmlns:pic="http://schemas.openxmlformats.org/drawingml/2006/picture">
+                  <pic:nvPicPr>
+                    <pic:cNvPr id="0" name="Picture 76"/>
+                    <pic:cNvPicPr>
+                      <a:picLocks noChangeAspect="1" noChangeArrowheads="1"/>
+                    </pic:cNvPicPr>
+                  </pic:nvPicPr>
+                  <pic:blipFill>
+                    <a:blip r:embed="rId20" cstate="print"/>
+                    <a:srcRect/>
+                    <a:stretch>
+                      <a:fillRect/>
+                    </a:stretch>
+                  </pic:blipFill>
+                  <pic:spPr bwMode="auto">
+                    <a:xfrm>
+                      <a:off x="0" y="0"/>
+                      <a:ext cx="5731510" cy="1859985"/>
+                    </a:xfrm>
+                    <a:prstGeom prst="rect">
+                      <a:avLst/>
+                    </a:prstGeom>
+                    <a:noFill/>
+                    <a:ln w="9525">
+                      <a:noFill/>
+                      <a:miter lim="800000"/>
+                      <a:headEnd/>
+                      <a:tailEnd/>
+                    </a:ln>
+                  </pic:spPr>
+                </pic:pic>
+              </a:graphicData>
+            </a:graphic>
+          </wp:inline>
+        </w:drawing>
+      </w:r>
+    </w:p>
+    <w:p>
+      <w:r>
+        <w:t xml:space="preserve">16. </w:t>
+      </w:r>
+      <w:r>
+        <w:t xml:space="preserve">Below is the screen shot for </w:t>
+      </w:r>
+      <w:r>
+        <w:t>Junit test cases</w:t>
+      </w:r>
+      <w:r>
+        <w:t>, which is run successfully</w:t>
+      </w:r>
+    </w:p>
+    <w:p>
+      <w:r>
+        <w:rPr>
+          <w:noProof/>
+          <w:lang w:eastAsia="en-IN"/>
+        </w:rPr>
+        <w:drawing>
+          <wp:inline distT="0" distB="0" distL="0" distR="0">
+            <wp:extent cx="5723467" cy="2705100"/>
+            <wp:effectExtent l="19050" t="0" r="0" b="0"/>
+            <wp:docPr id="79" name="Picture 79"/>
+            <wp:cNvGraphicFramePr>
+              <a:graphicFrameLocks xmlns:a="http://schemas.openxmlformats.org/drawingml/2006/main" noChangeAspect="1"/>
+            </wp:cNvGraphicFramePr>
+            <a:graphic xmlns:a="http://schemas.openxmlformats.org/drawingml/2006/main">
+              <a:graphicData uri="http://schemas.openxmlformats.org/drawingml/2006/picture">
+                <pic:pic xmlns:pic="http://schemas.openxmlformats.org/drawingml/2006/picture">
+                  <pic:nvPicPr>
+                    <pic:cNvPr id="0" name="Picture 79"/>
+                    <pic:cNvPicPr>
+                      <a:picLocks noChangeAspect="1" noChangeArrowheads="1"/>
+                    </pic:cNvPicPr>
+                  </pic:nvPicPr>
+                  <pic:blipFill>
+                    <a:blip r:embed="rId21"/>
+                    <a:srcRect/>
+                    <a:stretch>
+                      <a:fillRect/>
+                    </a:stretch>
+                  </pic:blipFill>
+                  <pic:spPr bwMode="auto">
+                    <a:xfrm>
+                      <a:off x="0" y="0"/>
+                      <a:ext cx="5731510" cy="2708901"/>
+                    </a:xfrm>
+                    <a:prstGeom prst="rect">
+                      <a:avLst/>
+                    </a:prstGeom>
+                    <a:noFill/>
+                    <a:ln w="9525">
+                      <a:noFill/>
+                      <a:miter lim="800000"/>
+                      <a:headEnd/>
+                      <a:tailEnd/>
+                    </a:ln>
+                  </pic:spPr>
+                </pic:pic>
+              </a:graphicData>
+            </a:graphic>
+          </wp:inline>
+        </w:drawing>
+      </w:r>
+    </w:p>
+    <w:p>
+      <w:r>
+        <w:rPr>
+          <w:noProof/>
+          <w:lang w:eastAsia="en-IN"/>
+        </w:rPr>
+        <w:drawing>
+          <wp:inline distT="0" distB="0" distL="0" distR="0">
+            <wp:extent cx="5723467" cy="2705100"/>
+            <wp:effectExtent l="19050" t="0" r="0" b="0"/>
+            <wp:docPr id="82" name="Picture 82"/>
+            <wp:cNvGraphicFramePr>
+              <a:graphicFrameLocks xmlns:a="http://schemas.openxmlformats.org/drawingml/2006/main" noChangeAspect="1"/>
+            </wp:cNvGraphicFramePr>
+            <a:graphic xmlns:a="http://schemas.openxmlformats.org/drawingml/2006/main">
+              <a:graphicData uri="http://schemas.openxmlformats.org/drawingml/2006/picture">
+                <pic:pic xmlns:pic="http://schemas.openxmlformats.org/drawingml/2006/picture">
+                  <pic:nvPicPr>
+                    <pic:cNvPr id="0" name="Picture 82"/>
+                    <pic:cNvPicPr>
+                      <a:picLocks noChangeAspect="1" noChangeArrowheads="1"/>
+                    </pic:cNvPicPr>
+                  </pic:nvPicPr>
+                  <pic:blipFill>
+                    <a:blip r:embed="rId22"/>
+                    <a:srcRect/>
+                    <a:stretch>
+                      <a:fillRect/>
+                    </a:stretch>
+                  </pic:blipFill>
+                  <pic:spPr bwMode="auto">
+                    <a:xfrm>
+                      <a:off x="0" y="0"/>
+                      <a:ext cx="5731510" cy="2708901"/>
+                    </a:xfrm>
+                    <a:prstGeom prst="rect">
+                      <a:avLst/>
+                    </a:prstGeom>
+                    <a:noFill/>
+                    <a:ln w="9525">
+                      <a:noFill/>
+                      <a:miter lim="800000"/>
+                      <a:headEnd/>
+                      <a:tailEnd/>
                     </a:ln>
                   </pic:spPr>
                 </pic:pic>
@@ -1217,7 +1180,7 @@
 </file>
 
 <file path=word/numbering.xml><?xml version="1.0" encoding="utf-8"?>
-<w:numbering xmlns:wpc="http://schemas.microsoft.com/office/word/2010/wordprocessingCanvas" xmlns:mc="http://schemas.openxmlformats.org/markup-compatibility/2006" xmlns:o="urn:schemas-microsoft-com:office:office" xmlns:r="http://schemas.openxmlformats.org/officeDocument/2006/relationships" xmlns:m="http://schemas.openxmlformats.org/officeDocument/2006/math" xmlns:v="urn:schemas-microsoft-com:vml" xmlns:wp14="http://schemas.microsoft.com/office/word/2010/wordprocessingDrawing" xmlns:wp="http://schemas.openxmlformats.org/drawingml/2006/wordprocessingDrawing" xmlns:w10="urn:schemas-microsoft-com:office:word" xmlns:w="http://schemas.openxmlformats.org/wordprocessingml/2006/main" xmlns:w14="http://schemas.microsoft.com/office/word/2010/wordml" xmlns:wpg="http://schemas.microsoft.com/office/word/2010/wordprocessingGroup" xmlns:wpi="http://schemas.microsoft.com/office/word/2010/wordprocessingInk" xmlns:wne="http://schemas.microsoft.com/office/word/2006/wordml" xmlns:wps="http://schemas.microsoft.com/office/word/2010/wordprocessingShape" mc:Ignorable="w14 wp14">
+<w:numbering xmlns:ve="http://schemas.openxmlformats.org/markup-compatibility/2006" xmlns:o="urn:schemas-microsoft-com:office:office" xmlns:r="http://schemas.openxmlformats.org/officeDocument/2006/relationships" xmlns:m="http://schemas.openxmlformats.org/officeDocument/2006/math" xmlns:v="urn:schemas-microsoft-com:vml" xmlns:wp="http://schemas.openxmlformats.org/drawingml/2006/wordprocessingDrawing" xmlns:w10="urn:schemas-microsoft-com:office:word" xmlns:w="http://schemas.openxmlformats.org/wordprocessingml/2006/main" xmlns:wne="http://schemas.microsoft.com/office/word/2006/wordml">
   <w:abstractNum w:abstractNumId="0">
     <w:nsid w:val="1B780BE5"/>
     <w:multiLevelType w:val="hybridMultilevel"/>
@@ -1314,7 +1277,7 @@
 </file>
 
 <file path=word/styles.xml><?xml version="1.0" encoding="utf-8"?>
-<w:styles xmlns:mc="http://schemas.openxmlformats.org/markup-compatibility/2006" xmlns:r="http://schemas.openxmlformats.org/officeDocument/2006/relationships" xmlns:w="http://schemas.openxmlformats.org/wordprocessingml/2006/main" xmlns:w14="http://schemas.microsoft.com/office/word/2010/wordml" mc:Ignorable="w14">
+<w:styles xmlns:r="http://schemas.openxmlformats.org/officeDocument/2006/relationships" xmlns:w="http://schemas.openxmlformats.org/wordprocessingml/2006/main">
   <w:docDefaults>
     <w:rPrDefault>
       <w:rPr>
@@ -1472,6 +1435,7 @@
   <w:style w:type="paragraph" w:default="1" w:styleId="Normal">
     <w:name w:val="Normal"/>
     <w:qFormat/>
+    <w:rsid w:val="005705C4"/>
   </w:style>
   <w:style w:type="character" w:default="1" w:styleId="DefaultParagraphFont">
     <w:name w:val="Default Paragraph Font"/>
@@ -1484,6 +1448,7 @@
     <w:uiPriority w:val="99"/>
     <w:semiHidden/>
     <w:unhideWhenUsed/>
+    <w:qFormat/>
     <w:tblPr>
       <w:tblInd w:w="0" w:type="dxa"/>
       <w:tblCellMar>

</xml_diff>